<commit_message>
add groundwater stock graph 2000-2050
</commit_message>
<xml_diff>
--- a/Brief on the change of CA groundwater flow.docx
+++ b/Brief on the change of CA groundwater flow.docx
@@ -4,58 +4,229 @@
   <w:body>
     <w:p>
       <w:pPr>
-        <w:pStyle w:val="Heading1"/>
         <w:rPr>
           <w:rStyle w:val="Emphasis"/>
           <w:rFonts w:ascii="Calibri" w:hAnsi="Calibri"/>
+          <w:b/>
           <w:i w:val="0"/>
           <w:iCs w:val="0"/>
+          <w:color w:val="4472C4" w:themeColor="accent5"/>
+          <w:sz w:val="28"/>
         </w:rPr>
       </w:pPr>
       <w:r>
         <w:rPr>
           <w:rStyle w:val="Emphasis"/>
           <w:rFonts w:ascii="Calibri" w:hAnsi="Calibri"/>
+          <w:b/>
           <w:i w:val="0"/>
           <w:iCs w:val="0"/>
-        </w:rPr>
-        <w:t xml:space="preserve">Setting up the </w:t>
-      </w:r>
-      <w:r>
+          <w:color w:val="4472C4" w:themeColor="accent5"/>
+          <w:sz w:val="28"/>
+        </w:rPr>
+        <w:t>Data Source</w:t>
+      </w:r>
+    </w:p>
+    <w:p>
+      <w:pPr>
+        <w:rPr>
+          <w:rFonts w:ascii="Calibri" w:eastAsia="Times New Roman" w:hAnsi="Calibri" w:cs="Times New Roman"/>
+        </w:rPr>
+      </w:pPr>
+      <w:r>
+        <w:rPr>
+          <w:rFonts w:ascii="Calibri" w:hAnsi="Calibri"/>
+        </w:rPr>
+        <w:t>G</w:t>
+      </w:r>
+      <w:r>
+        <w:rPr>
+          <w:rFonts w:ascii="Calibri" w:hAnsi="Calibri"/>
+        </w:rPr>
+        <w:t>roundwater stock and flow</w:t>
+      </w:r>
+      <w:r>
+        <w:rPr>
+          <w:rFonts w:ascii="Calibri" w:hAnsi="Calibri"/>
+        </w:rPr>
+        <w:t xml:space="preserve"> values</w:t>
+      </w:r>
+      <w:r>
+        <w:rPr>
+          <w:rFonts w:ascii="Calibri" w:hAnsi="Calibri"/>
+        </w:rPr>
+        <w:t xml:space="preserve"> used </w:t>
+      </w:r>
+      <w:r>
+        <w:rPr>
+          <w:rFonts w:ascii="Calibri" w:hAnsi="Calibri"/>
+        </w:rPr>
+        <w:t xml:space="preserve">are based on </w:t>
+      </w:r>
+      <w:r>
+        <w:rPr>
+          <w:rFonts w:ascii="Calibri" w:hAnsi="Calibri"/>
+        </w:rPr>
+        <w:t xml:space="preserve">“Visualizing a </w:t>
+      </w:r>
+      <w:r>
+        <w:rPr>
+          <w:rFonts w:ascii="Calibri" w:hAnsi="Calibri"/>
+        </w:rPr>
+        <w:t xml:space="preserve">Stochastic Model of Californian Water Resources Using Sankey Diagrams” </w:t>
+      </w:r>
+      <w:r>
+        <w:rPr>
+          <w:rFonts w:ascii="Calibri" w:eastAsia="Times New Roman" w:hAnsi="Calibri" w:cs="Times New Roman"/>
+        </w:rPr>
+        <w:t>(</w:t>
+      </w:r>
+      <w:proofErr w:type="spellStart"/>
+      <w:r>
+        <w:rPr>
+          <w:rFonts w:ascii="Calibri" w:eastAsia="Times New Roman" w:hAnsi="Calibri" w:cs="Times New Roman"/>
+        </w:rPr>
+        <w:t>Curmi</w:t>
+      </w:r>
+      <w:proofErr w:type="spellEnd"/>
+      <w:r>
+        <w:rPr>
+          <w:rFonts w:ascii="Calibri" w:eastAsia="Times New Roman" w:hAnsi="Calibri" w:cs="Times New Roman"/>
+        </w:rPr>
+        <w:t xml:space="preserve">, E., R. </w:t>
+      </w:r>
+      <w:proofErr w:type="spellStart"/>
+      <w:r>
+        <w:rPr>
+          <w:rFonts w:ascii="Calibri" w:eastAsia="Times New Roman" w:hAnsi="Calibri" w:cs="Times New Roman"/>
+        </w:rPr>
+        <w:t>Fenner</w:t>
+      </w:r>
+      <w:proofErr w:type="spellEnd"/>
+      <w:r>
+        <w:rPr>
+          <w:rFonts w:ascii="Calibri" w:eastAsia="Times New Roman" w:hAnsi="Calibri" w:cs="Times New Roman"/>
+        </w:rPr>
+        <w:t xml:space="preserve">, K. Richards, J. M. </w:t>
+      </w:r>
+      <w:proofErr w:type="spellStart"/>
+      <w:r>
+        <w:rPr>
+          <w:rFonts w:ascii="Calibri" w:eastAsia="Times New Roman" w:hAnsi="Calibri" w:cs="Times New Roman"/>
+        </w:rPr>
+        <w:t>Allwood</w:t>
+      </w:r>
+      <w:proofErr w:type="spellEnd"/>
+      <w:r>
+        <w:rPr>
+          <w:rFonts w:ascii="Calibri" w:eastAsia="Times New Roman" w:hAnsi="Calibri" w:cs="Times New Roman"/>
+        </w:rPr>
+        <w:t xml:space="preserve">, B. </w:t>
+      </w:r>
+      <w:proofErr w:type="spellStart"/>
+      <w:r>
+        <w:rPr>
+          <w:rFonts w:ascii="Calibri" w:eastAsia="Times New Roman" w:hAnsi="Calibri" w:cs="Times New Roman"/>
+        </w:rPr>
+        <w:t>Bajželj</w:t>
+      </w:r>
+      <w:proofErr w:type="spellEnd"/>
+      <w:r>
+        <w:rPr>
+          <w:rFonts w:ascii="Calibri" w:eastAsia="Times New Roman" w:hAnsi="Calibri" w:cs="Times New Roman"/>
+        </w:rPr>
+        <w:t xml:space="preserve">, and G. M. </w:t>
+      </w:r>
+      <w:proofErr w:type="spellStart"/>
+      <w:r>
+        <w:rPr>
+          <w:rFonts w:ascii="Calibri" w:eastAsia="Times New Roman" w:hAnsi="Calibri" w:cs="Times New Roman"/>
+        </w:rPr>
+        <w:t>Kopec</w:t>
+      </w:r>
+      <w:proofErr w:type="spellEnd"/>
+      <w:r>
+        <w:rPr>
+          <w:rFonts w:ascii="Calibri" w:eastAsia="Times New Roman" w:hAnsi="Calibri" w:cs="Times New Roman"/>
+        </w:rPr>
+        <w:t xml:space="preserve">. 2013. </w:t>
+      </w:r>
+      <w:proofErr w:type="spellStart"/>
+      <w:r>
+        <w:rPr>
+          <w:rFonts w:ascii="Calibri" w:eastAsia="Times New Roman" w:hAnsi="Calibri" w:cs="Times New Roman"/>
+        </w:rPr>
+        <w:t>Visualising</w:t>
+      </w:r>
+      <w:proofErr w:type="spellEnd"/>
+      <w:r>
+        <w:rPr>
+          <w:rFonts w:ascii="Calibri" w:eastAsia="Times New Roman" w:hAnsi="Calibri" w:cs="Times New Roman"/>
+        </w:rPr>
+        <w:t xml:space="preserve"> a Stochastic Model of Californian Water Resources Using Sankey Diagrams. Water Re</w:t>
+      </w:r>
+      <w:r>
+        <w:rPr>
+          <w:rFonts w:ascii="Calibri" w:eastAsia="Times New Roman" w:hAnsi="Calibri" w:cs="Times New Roman"/>
+        </w:rPr>
+        <w:t>sources Management 27:3035–3050).</w:t>
+      </w:r>
+    </w:p>
+    <w:p>
+      <w:pPr>
+        <w:rPr>
+          <w:rFonts w:ascii="Calibri" w:hAnsi="Calibri"/>
+          <w:sz w:val="13"/>
+        </w:rPr>
+      </w:pPr>
+    </w:p>
+    <w:p>
+      <w:pPr>
         <w:rPr>
           <w:rStyle w:val="Emphasis"/>
           <w:rFonts w:ascii="Calibri" w:hAnsi="Calibri"/>
+          <w:b/>
           <w:i w:val="0"/>
           <w:iCs w:val="0"/>
-        </w:rPr>
-        <w:t>scenario</w:t>
-      </w:r>
+          <w:color w:val="4472C4" w:themeColor="accent5"/>
+          <w:sz w:val="28"/>
+        </w:rPr>
+      </w:pPr>
       <w:r>
         <w:rPr>
           <w:rStyle w:val="Emphasis"/>
           <w:rFonts w:ascii="Calibri" w:hAnsi="Calibri"/>
+          <w:b/>
           <w:i w:val="0"/>
           <w:iCs w:val="0"/>
+          <w:color w:val="4472C4" w:themeColor="accent5"/>
+          <w:sz w:val="28"/>
+        </w:rPr>
+        <w:t xml:space="preserve">Setting up the </w:t>
+      </w:r>
+      <w:r>
+        <w:rPr>
+          <w:rStyle w:val="Emphasis"/>
+          <w:rFonts w:ascii="Calibri" w:hAnsi="Calibri"/>
+          <w:b/>
+          <w:i w:val="0"/>
+          <w:iCs w:val="0"/>
+          <w:color w:val="4472C4" w:themeColor="accent5"/>
+          <w:sz w:val="28"/>
+        </w:rPr>
+        <w:t>scenario</w:t>
+      </w:r>
+      <w:r>
+        <w:rPr>
+          <w:rStyle w:val="Emphasis"/>
+          <w:rFonts w:ascii="Calibri" w:hAnsi="Calibri"/>
+          <w:b/>
+          <w:i w:val="0"/>
+          <w:iCs w:val="0"/>
+          <w:color w:val="4472C4" w:themeColor="accent5"/>
+          <w:sz w:val="28"/>
         </w:rPr>
         <w:t>s</w:t>
-      </w:r>
-    </w:p>
-    <w:p>
-      <w:pPr>
-        <w:pStyle w:val="Subtitle"/>
-        <w:rPr>
-          <w:rStyle w:val="Emphasis"/>
-          <w:rFonts w:ascii="Calibri" w:hAnsi="Calibri"/>
-          <w:iCs w:val="0"/>
-        </w:rPr>
-      </w:pPr>
-      <w:r>
-        <w:rPr>
-          <w:rStyle w:val="Emphasis"/>
-          <w:rFonts w:ascii="Calibri" w:hAnsi="Calibri"/>
-          <w:iCs w:val="0"/>
-        </w:rPr>
-        <w:t>A mass balance model of CA groundwater</w:t>
       </w:r>
     </w:p>
     <w:p>
@@ -72,7 +243,7 @@
         <mc:AlternateContent>
           <mc:Choice Requires="wpg">
             <w:drawing>
-              <wp:anchor distT="0" distB="0" distL="114300" distR="114300" simplePos="0" relativeHeight="251662336" behindDoc="0" locked="0" layoutInCell="1" allowOverlap="1" wp14:anchorId="0C9E4388" wp14:editId="723A86F6">
+              <wp:anchor distT="0" distB="0" distL="114300" distR="114300" simplePos="0" relativeHeight="251662336" behindDoc="0" locked="0" layoutInCell="1" allowOverlap="1" wp14:anchorId="0C9E4388" wp14:editId="34C8DA38">
                 <wp:simplePos x="0" y="0"/>
                 <wp:positionH relativeFrom="column">
                   <wp:posOffset>1193800</wp:posOffset>
@@ -336,12 +507,18 @@
                     </wpg:wgp>
                   </a:graphicData>
                 </a:graphic>
+                <wp14:sizeRelH relativeFrom="margin">
+                  <wp14:pctWidth>0</wp14:pctWidth>
+                </wp14:sizeRelH>
+                <wp14:sizeRelV relativeFrom="margin">
+                  <wp14:pctHeight>0</wp14:pctHeight>
+                </wp14:sizeRelV>
               </wp:anchor>
             </w:drawing>
           </mc:Choice>
           <mc:Fallback>
             <w:pict>
-              <v:group w14:anchorId="0C9E4388" id="Group 4" o:spid="_x0000_s1026" style="position:absolute;margin-left:94pt;margin-top:5.7pt;width:251.2pt;height:45.4pt;z-index:251662336" coordsize="3190803,576580" o:gfxdata="UEsDBBQABgAIAAAAIQDkmcPA+wAAAOEBAAATAAAAW0NvbnRlbnRfVHlwZXNdLnhtbJSRQU7DMBBF&#10;90jcwfIWJQ5dIISSdEHaJSBUDjCyJ4nVZGx53NDeHictG4SKWNrj9//TuFwfx0FMGNg6quR9XkiB&#10;pJ2x1FXyY7fNHqXgCGRgcISVPCHLdX17U+5OHlkkmriSfYz+SSnWPY7AufNIadK6MEJMx9ApD3oP&#10;HapVUTwo7SgixSzOGbIuG2zhMESxOabrs0nCpXg+v5urKgneD1ZDTKJqnqpfuYADXwEnMj/ssotZ&#10;nsglnHvr+e7S8JpWE6xB8QYhvsCYPJQJrHDlGqfz65Zz2ciZa1urMW8Cbxbqr2zjPing9N/wJmHv&#10;OH2nq+WD6i8AAAD//wMAUEsDBBQABgAIAAAAIQAjsmrh1wAAAJQBAAALAAAAX3JlbHMvLnJlbHOk&#10;kMFqwzAMhu+DvYPRfXGawxijTi+j0GvpHsDYimMaW0Yy2fr28w6DZfS2o36h7xP//vCZFrUiS6Rs&#10;YNf1oDA78jEHA++X49MLKKk2e7tQRgM3FDiMjw/7My62tiOZYxHVKFkMzLWWV63FzZisdFQwt81E&#10;nGxtIwddrLvagHro+2fNvxkwbpjq5A3wye9AXW6lmf+wU3RMQlPtHCVN0xTdPaoObMsc3ZFtwjdy&#10;jWY5YDXgWTQO1LKu/Qj6vn74p97TRz7jutV+h4zrj1dvuhy/AAAA//8DAFBLAwQUAAYACAAAACEA&#10;BzmVqVgDAADrDQAADgAAAGRycy9lMm9Eb2MueG1s7FfbbtswDH0fsH8Q9L76kqRNjDpF0K7FgGIt&#10;0g59VmT5gtmSJilxuq8fJV+aJVnXC1AMQ/OgSBYpkoc8tHV8sq5KtGJKF4LHODjwMWKciqTgWYy/&#10;3Z5/GmOkDeEJKQVnMb5nGp9MP344rmXEQpGLMmEKwSFcR7WMcW6MjDxP05xVRB8IyThspkJVxMBS&#10;ZV6iSA2nV6UX+v6hVwuVSCUo0xqenjWbeOrOT1NGzVWaamZQGWPwzbhRuXFhR296TKJMEZkXtHWD&#10;vMCLihQcjPZHnRFD0FIVO0dVBVVCi9QcUFF5Ik0LylwMEE3gb0VzocRSuliyqM5kDxNAu4XTi4+l&#10;X1fXChVJjIcYcVJBipxVNLTQ1DKLQOJCyRt5rdoHWbOy0a5TVdl/iAOtHaj3PahsbRCFh4Ng4odD&#10;wJ7C3ujocDRuUac5pGZHjeafNxTH/mBb0evMeta73plaQgHpB4z06zC6yYlkDnptEWgxCjqM5mLJ&#10;E5agORQY4VnJUNDg5aR7sHSkAbc9SE2C4dAHTHbhCgaHR0eTHbj6qEkklTYXTFTITmIMNcIT64er&#10;P7K61AYSBfKdHCwsOI0nbmbuS2adKvmcpZB8yFLgtB3t2Gmp0IoAYQiljBsXGZznpK1aWpRlrxj+&#10;XbGVt6rMUbJXfoLVXsNZFtz0ylXBhdpnPfneuZw28h0CTdwWArNerF0562ghkntIrxJNb9CSnhcA&#10;7CXR5pooaAaQC2hw5gqGtBR1jEU7wygX6ue+51Ye6g92MaqhucRY/1gSxTAqv3CoTJd+6EZuMRwd&#10;hWBDbe4sNnf4sjoVkA6oPvDOTa28KbtpqkR1B31wZq3CFuEUbMeYGtUtTk3T9KCTUjabOTHoQJKY&#10;S34jaVcAtmZu13dEyba6DND4q+jYQKKt+mpkbWq4mC2NSAtXfBbiBtcWemCm7SZvQNGwp2iR5QbN&#10;lBI1Cp9FTkBwl5eTwB890HI0CFwXe4SW1ryz/ipePkovi7vOScIauo58+NlIwaueyW61n7pPYN+f&#10;qevvY97vDeMF1C37bvModd0Lq++47wz+rxgMb/zmQ2S+weDBsxgchmM/DOCgdx437eBf5nHfnN95&#10;/FY8dp/OcKNwL4f29mOvLJtrmG/e0aa/AAAA//8DAFBLAwQUAAYACAAAACEACAfWyt4AAAAKAQAA&#10;DwAAAGRycy9kb3ducmV2LnhtbExPQU7DMBC8I/EHa5G4UTsBqhDiVFUFnCokWiTEzY23SdR4HcVu&#10;kv6e5QS3mZ3R7Eyxml0nRhxC60lDslAgkCpvW6o1fO5f7zIQIRqypvOEGi4YYFVeXxUmt36iDxx3&#10;sRYcQiE3GpoY+1zKUDXoTFj4Hom1ox+ciUyHWtrBTBzuOpkqtZTOtMQfGtPjpsHqtDs7DW+Tmdb3&#10;ycu4PR03l+/94/vXNkGtb2/m9TOIiHP8M8Nvfa4OJXc6+DPZIDrmWcZbIoPkAQQblk+KwYEPKk1B&#10;loX8P6H8AQAA//8DAFBLAQItABQABgAIAAAAIQDkmcPA+wAAAOEBAAATAAAAAAAAAAAAAAAAAAAA&#10;AABbQ29udGVudF9UeXBlc10ueG1sUEsBAi0AFAAGAAgAAAAhACOyauHXAAAAlAEAAAsAAAAAAAAA&#10;AAAAAAAALAEAAF9yZWxzLy5yZWxzUEsBAi0AFAAGAAgAAAAhAAc5lalYAwAA6w0AAA4AAAAAAAAA&#10;AAAAAAAALAIAAGRycy9lMm9Eb2MueG1sUEsBAi0AFAAGAAgAAAAhAAgH1sreAAAACgEAAA8AAAAA&#10;AAAAAAAAAAAAsAUAAGRycy9kb3ducmV2LnhtbFBLBQYAAAAABAAEAPMAAAC7BgAAAAA=&#10;">
+              <v:group w14:anchorId="0C9E4388" id="Group 4" o:spid="_x0000_s1026" style="position:absolute;margin-left:94pt;margin-top:5.7pt;width:251.2pt;height:45.4pt;z-index:251662336;mso-width-relative:margin;mso-height-relative:margin" coordsize="3190803,576580" o:gfxdata="UEsDBBQABgAIAAAAIQDkmcPA+wAAAOEBAAATAAAAW0NvbnRlbnRfVHlwZXNdLnhtbJSRQU7DMBBF&#10;90jcwfIWJQ5dIISSdEHaJSBUDjCyJ4nVZGx53NDeHictG4SKWNrj9//TuFwfx0FMGNg6quR9XkiB&#10;pJ2x1FXyY7fNHqXgCGRgcISVPCHLdX17U+5OHlkkmriSfYz+SSnWPY7AufNIadK6MEJMx9ApD3oP&#10;HapVUTwo7SgixSzOGbIuG2zhMESxOabrs0nCpXg+v5urKgneD1ZDTKJqnqpfuYADXwEnMj/ssotZ&#10;nsglnHvr+e7S8JpWE6xB8QYhvsCYPJQJrHDlGqfz65Zz2ciZa1urMW8Cbxbqr2zjPing9N/wJmHv&#10;OH2nq+WD6i8AAAD//wMAUEsDBBQABgAIAAAAIQAjsmrh1wAAAJQBAAALAAAAX3JlbHMvLnJlbHOk&#10;kMFqwzAMhu+DvYPRfXGawxijTi+j0GvpHsDYimMaW0Yy2fr28w6DZfS2o36h7xP//vCZFrUiS6Rs&#10;YNf1oDA78jEHA++X49MLKKk2e7tQRgM3FDiMjw/7My62tiOZYxHVKFkMzLWWV63FzZisdFQwt81E&#10;nGxtIwddrLvagHro+2fNvxkwbpjq5A3wye9AXW6lmf+wU3RMQlPtHCVN0xTdPaoObMsc3ZFtwjdy&#10;jWY5YDXgWTQO1LKu/Qj6vn74p97TRz7jutV+h4zrj1dvuhy/AAAA//8DAFBLAwQUAAYACAAAACEA&#10;BzmVqVgDAADrDQAADgAAAGRycy9lMm9Eb2MueG1s7FfbbtswDH0fsH8Q9L76kqRNjDpF0K7FgGIt&#10;0g59VmT5gtmSJilxuq8fJV+aJVnXC1AMQ/OgSBYpkoc8tHV8sq5KtGJKF4LHODjwMWKciqTgWYy/&#10;3Z5/GmOkDeEJKQVnMb5nGp9MP344rmXEQpGLMmEKwSFcR7WMcW6MjDxP05xVRB8IyThspkJVxMBS&#10;ZV6iSA2nV6UX+v6hVwuVSCUo0xqenjWbeOrOT1NGzVWaamZQGWPwzbhRuXFhR296TKJMEZkXtHWD&#10;vMCLihQcjPZHnRFD0FIVO0dVBVVCi9QcUFF5Ik0LylwMEE3gb0VzocRSuliyqM5kDxNAu4XTi4+l&#10;X1fXChVJjIcYcVJBipxVNLTQ1DKLQOJCyRt5rdoHWbOy0a5TVdl/iAOtHaj3PahsbRCFh4Ng4odD&#10;wJ7C3ujocDRuUac5pGZHjeafNxTH/mBb0evMeta73plaQgHpB4z06zC6yYlkDnptEWgxCjqM5mLJ&#10;E5agORQY4VnJUNDg5aR7sHSkAbc9SE2C4dAHTHbhCgaHR0eTHbj6qEkklTYXTFTITmIMNcIT64er&#10;P7K61AYSBfKdHCwsOI0nbmbuS2adKvmcpZB8yFLgtB3t2Gmp0IoAYQiljBsXGZznpK1aWpRlrxj+&#10;XbGVt6rMUbJXfoLVXsNZFtz0ylXBhdpnPfneuZw28h0CTdwWArNerF0562ghkntIrxJNb9CSnhcA&#10;7CXR5pooaAaQC2hw5gqGtBR1jEU7wygX6ue+51Ye6g92MaqhucRY/1gSxTAqv3CoTJd+6EZuMRwd&#10;hWBDbe4sNnf4sjoVkA6oPvDOTa28KbtpqkR1B31wZq3CFuEUbMeYGtUtTk3T9KCTUjabOTHoQJKY&#10;S34jaVcAtmZu13dEyba6DND4q+jYQKKt+mpkbWq4mC2NSAtXfBbiBtcWemCm7SZvQNGwp2iR5QbN&#10;lBI1Cp9FTkBwl5eTwB890HI0CFwXe4SW1ryz/ipePkovi7vOScIauo58+NlIwaueyW61n7pPYN+f&#10;qevvY97vDeMF1C37bvModd0Lq++47wz+rxgMb/zmQ2S+weDBsxgchmM/DOCgdx437eBf5nHfnN95&#10;/FY8dp/OcKNwL4f29mOvLJtrmG/e0aa/AAAA//8DAFBLAwQUAAYACAAAACEACAfWyt4AAAAKAQAA&#10;DwAAAGRycy9kb3ducmV2LnhtbExPQU7DMBC8I/EHa5G4UTsBqhDiVFUFnCokWiTEzY23SdR4HcVu&#10;kv6e5QS3mZ3R7Eyxml0nRhxC60lDslAgkCpvW6o1fO5f7zIQIRqypvOEGi4YYFVeXxUmt36iDxx3&#10;sRYcQiE3GpoY+1zKUDXoTFj4Hom1ox+ciUyHWtrBTBzuOpkqtZTOtMQfGtPjpsHqtDs7DW+Tmdb3&#10;ycu4PR03l+/94/vXNkGtb2/m9TOIiHP8M8Nvfa4OJXc6+DPZIDrmWcZbIoPkAQQblk+KwYEPKk1B&#10;loX8P6H8AQAA//8DAFBLAQItABQABgAIAAAAIQDkmcPA+wAAAOEBAAATAAAAAAAAAAAAAAAAAAAA&#10;AABbQ29udGVudF9UeXBlc10ueG1sUEsBAi0AFAAGAAgAAAAhACOyauHXAAAAlAEAAAsAAAAAAAAA&#10;AAAAAAAALAEAAF9yZWxzLy5yZWxzUEsBAi0AFAAGAAgAAAAhAAc5lalYAwAA6w0AAA4AAAAAAAAA&#10;AAAAAAAALAIAAGRycy9lMm9Eb2MueG1sUEsBAi0AFAAGAAgAAAAhAAgH1sreAAAACgEAAA8AAAAA&#10;AAAAAAAAAAAAsAUAAGRycy9kb3ducmV2LnhtbFBLBQYAAAAABAAEAPMAAAC7BgAAAAA=&#10;">
                 <v:roundrect id="Rounded Rectangle 1" o:spid="_x0000_s1027" style="position:absolute;left:914400;width:1367790;height:576580;visibility:visible;mso-wrap-style:square;v-text-anchor:middle" arcsize="10923f" o:gfxdata="UEsDBBQABgAIAAAAIQAyPL0++wAAAOIBAAATAAAAW0NvbnRlbnRfVHlwZXNdLnhtbJSRQU7DMBBF&#10;90jcwfIWJQ4sEEJNuiCwBATlACN7klgkY8tjQnt7Jm3ZIFTE0p55/z/Zq/V2GtWMiX2gWl+WlVZI&#10;NjhPfa3fNg/FjVacgRyMgbDWO2S9bs7PVptdRFZCE9d6yDneGsN2wAm4DBFJJl1IE2Q5pt5EsO/Q&#10;o7mqqmtjA2WkXOQlQzerFjv4GLO638r1wURwre4Oe0tVrSHG0VvIImqWqfmVSzjyCXAm98OuOJqV&#10;Qu7DefCRL44NT/I0yTtUz5DyI0ziYVxiwwNElJ3ytOdSN3ERus5bLNvErwv3V7gLn5Rw/m92K9gL&#10;zt/pZv9DzRcAAAD//wMAUEsDBBQABgAIAAAAIQCqi10N0wAAAI8BAAALAAAAX3JlbHMvLnJlbHOk&#10;kLFqAzEMhvdA38Fo7/mSoZQQX7ZC1pBCV2Hr7kzOlrHMNXn7uJRCL2TLoEG/0PcJ7faXMKmZsniO&#10;BtZNC4qiZefjYODz9PH6DkoKRocTRzJwJYF997LaHWnCUpdk9ElUpUQxMJaStlqLHSmgNJwo1knP&#10;OWCpbR50QnvGgfSmbd90/s+AbsFUB2cgH9wa1OmaqvmOHbzNLNyXxnLQ3PfePqJqGTHRV5gqBvNA&#10;xYDL8pvW05paoB+bN0+aHX/HI81L8U+Yaf7z6sUbuxsAAAD//wMAUEsDBBQABgAIAAAAIQAzLwWe&#10;QQAAADkAAAAQAAAAZHJzL3NoYXBleG1sLnhtbLKxr8jNUShLLSrOzM+zVTLUM1BSSM1Lzk/JzEu3&#10;VQoNcdO1UFIoLknMS0nMyc9LtVWqTC1Wsrfj5QIAAAD//wMAUEsDBBQABgAIAAAAIQBagwjjwgAA&#10;ANoAAAAPAAAAZHJzL2Rvd25yZXYueG1sRE9La8JAEL4L/Q/LFLxI3bQHSaMbkT7Q4sm0F2/T7OTR&#10;ZGdDdo3x33cFwdPw8T1ntR5NKwbqXW1ZwfM8AkGcW11zqeDn+/MpBuE8ssbWMim4kIN1+jBZYaLt&#10;mQ80ZL4UIYRdggoq77tESpdXZNDNbUccuML2Bn2AfSl1j+cQblr5EkULabDm0FBhR28V5U12Mgpm&#10;r7/b4v2rLof9B/7NmsZtjnGs1PRx3CxBeBr9XXxz73SYD9dXrlem/wAAAP//AwBQSwECLQAUAAYA&#10;CAAAACEAMjy9PvsAAADiAQAAEwAAAAAAAAAAAAAAAAAAAAAAW0NvbnRlbnRfVHlwZXNdLnhtbFBL&#10;AQItABQABgAIAAAAIQCqi10N0wAAAI8BAAALAAAAAAAAAAAAAAAAACwBAABfcmVscy8ucmVsc1BL&#10;AQItABQABgAIAAAAIQAzLwWeQQAAADkAAAAQAAAAAAAAAAAAAAAAACgCAABkcnMvc2hhcGV4bWwu&#10;eG1sUEsBAi0AFAAGAAgAAAAhAFqDCOPCAAAA2gAAAA8AAAAAAAAAAAAAAAAAlwIAAGRycy9kb3du&#10;cmV2LnhtbFBLBQYAAAAABAAEAPUAAACGAwAAAAA=&#10;" fillcolor="#91bce3 [2164]" strokecolor="#5b9bd5 [3204]" strokeweight=".5pt">
                   <v:fill color2="#7aaddd [2612]" rotate="t" colors="0 #b1cbe9;.5 #a3c1e5;1 #92b9e4" focus="100%" type="gradient">
                     <o:fill v:ext="view" type="gradientUnscaled"/>
@@ -526,7 +703,82 @@
         <w:rPr>
           <w:rFonts w:ascii="Calibri" w:hAnsi="Calibri"/>
         </w:rPr>
-        <w:t>The flow and stock California groundwater can be analyzed with a simplified mass balance model as shown above. In 2000, the expected value of groundwater stock was 350x10</w:t>
+        <w:t>The flow and stock</w:t>
+      </w:r>
+      <w:r>
+        <w:rPr>
+          <w:rFonts w:ascii="Calibri" w:hAnsi="Calibri"/>
+        </w:rPr>
+        <w:t xml:space="preserve"> of</w:t>
+      </w:r>
+      <w:r>
+        <w:rPr>
+          <w:rFonts w:ascii="Calibri" w:hAnsi="Calibri"/>
+        </w:rPr>
+        <w:t xml:space="preserve"> California groundwater can be simplified </w:t>
+      </w:r>
+      <w:r>
+        <w:rPr>
+          <w:rFonts w:ascii="Calibri" w:hAnsi="Calibri"/>
+        </w:rPr>
+        <w:t xml:space="preserve">as a </w:t>
+      </w:r>
+      <w:r>
+        <w:rPr>
+          <w:rFonts w:ascii="Calibri" w:hAnsi="Calibri"/>
+        </w:rPr>
+        <w:t>mass balance model</w:t>
+      </w:r>
+      <w:r>
+        <w:rPr>
+          <w:rFonts w:ascii="Calibri" w:hAnsi="Calibri"/>
+        </w:rPr>
+        <w:t xml:space="preserve"> above.</w:t>
+      </w:r>
+      <w:r>
+        <w:rPr>
+          <w:rFonts w:ascii="Calibri" w:hAnsi="Calibri"/>
+        </w:rPr>
+        <w:t xml:space="preserve"> </w:t>
+      </w:r>
+    </w:p>
+    <w:p>
+      <w:pPr>
+        <w:rPr>
+          <w:rFonts w:ascii="Calibri" w:hAnsi="Calibri"/>
+        </w:rPr>
+      </w:pPr>
+      <w:r>
+        <w:rPr>
+          <w:rFonts w:ascii="Calibri" w:hAnsi="Calibri"/>
+          <w:b/>
+        </w:rPr>
+        <w:t>G</w:t>
+      </w:r>
+      <w:r>
+        <w:rPr>
+          <w:rFonts w:ascii="Calibri" w:hAnsi="Calibri"/>
+          <w:b/>
+        </w:rPr>
+        <w:t>roundwater stock</w:t>
+      </w:r>
+      <w:r>
+        <w:rPr>
+          <w:rFonts w:ascii="Calibri" w:hAnsi="Calibri"/>
+        </w:rPr>
+        <w:t>.</w:t>
+      </w:r>
+      <w:r>
+        <w:rPr>
+          <w:rFonts w:ascii="Calibri" w:hAnsi="Calibri"/>
+        </w:rPr>
+        <w:t xml:space="preserve"> </w:t>
+      </w:r>
+      <w:r>
+        <w:rPr>
+          <w:rFonts w:ascii="Calibri" w:hAnsi="Calibri"/>
+        </w:rPr>
+        <w:t>In 2000, the expected value of groundwater stock was 350x10</w:t>
       </w:r>
       <w:r>
         <w:rPr>
@@ -642,27 +894,34 @@
         <w:rPr>
           <w:rFonts w:ascii="Calibri" w:hAnsi="Calibri"/>
         </w:rPr>
-        <w:t xml:space="preserve"> in 2000.  </w:t>
-      </w:r>
-      <w:r>
-        <w:rPr>
-          <w:rFonts w:ascii="Calibri" w:hAnsi="Calibri"/>
-        </w:rPr>
-        <w:t xml:space="preserve">Then, I determined the flow based on “Visualizing a Stochastic Model of Californian Water Resources Using Sankey Diagrams” by </w:t>
-      </w:r>
-      <w:proofErr w:type="spellStart"/>
-      <w:r>
-        <w:rPr>
-          <w:rFonts w:ascii="Calibri" w:hAnsi="Calibri"/>
-        </w:rPr>
-        <w:t>Curmi</w:t>
-      </w:r>
-      <w:proofErr w:type="spellEnd"/>
-      <w:r>
-        <w:rPr>
-          <w:rFonts w:ascii="Calibri" w:hAnsi="Calibri"/>
-        </w:rPr>
-        <w:t xml:space="preserve"> et al. In 2000, the annual input to the groundwater is 12.8x10</w:t>
+        <w:t xml:space="preserve"> in 2000. </w:t>
+      </w:r>
+    </w:p>
+    <w:p>
+      <w:pPr>
+        <w:rPr>
+          <w:rFonts w:ascii="Calibri" w:hAnsi="Calibri"/>
+        </w:rPr>
+      </w:pPr>
+      <w:r>
+        <w:rPr>
+          <w:rFonts w:ascii="Calibri" w:hAnsi="Calibri"/>
+          <w:b/>
+        </w:rPr>
+        <w:t xml:space="preserve">Groundwater </w:t>
+      </w:r>
+      <w:r>
+        <w:rPr>
+          <w:rFonts w:ascii="Calibri" w:hAnsi="Calibri"/>
+          <w:b/>
+        </w:rPr>
+        <w:t>flow</w:t>
+      </w:r>
+      <w:r>
+        <w:rPr>
+          <w:rFonts w:ascii="Calibri" w:hAnsi="Calibri"/>
+        </w:rPr>
+        <w:t>. In 2000, the annual input to the groundwater is 12.8x10</w:t>
       </w:r>
       <w:r>
         <w:rPr>
@@ -771,18 +1030,30 @@
     </w:p>
     <w:p>
       <w:pPr>
-        <w:pStyle w:val="Heading1"/>
+        <w:rPr>
+          <w:rFonts w:ascii="Calibri" w:hAnsi="Calibri"/>
+          <w:sz w:val="15"/>
+        </w:rPr>
+      </w:pPr>
+    </w:p>
+    <w:p>
+      <w:pPr>
         <w:rPr>
           <w:rStyle w:val="Emphasis"/>
           <w:rFonts w:ascii="Calibri" w:hAnsi="Calibri"/>
+          <w:b/>
           <w:i w:val="0"/>
+          <w:color w:val="4472C4" w:themeColor="accent5"/>
         </w:rPr>
       </w:pPr>
       <w:r>
         <w:rPr>
           <w:rStyle w:val="Emphasis"/>
           <w:rFonts w:ascii="Calibri" w:hAnsi="Calibri"/>
+          <w:b/>
           <w:i w:val="0"/>
+          <w:color w:val="4472C4" w:themeColor="accent5"/>
+          <w:sz w:val="28"/>
         </w:rPr>
         <w:t>Amount of groundwater depletion 2000-2050</w:t>
       </w:r>
@@ -790,7 +1061,10 @@
     <w:p>
       <w:pPr>
         <w:rPr>
-          <w:rFonts w:ascii="Calibri" w:hAnsi="Calibri"/>
+          <w:rStyle w:val="Emphasis"/>
+          <w:rFonts w:ascii="Calibri" w:hAnsi="Calibri"/>
+          <w:i w:val="0"/>
+          <w:iCs w:val="0"/>
         </w:rPr>
       </w:pPr>
       <w:r>
@@ -827,7 +1101,19 @@
         <w:rPr>
           <w:rFonts w:ascii="Calibri" w:hAnsi="Calibri"/>
         </w:rPr>
-        <w:t xml:space="preserve">every year. I plotted </w:t>
+        <w:t xml:space="preserve">every year. </w:t>
+      </w:r>
+      <w:r>
+        <w:rPr>
+          <w:rFonts w:ascii="Calibri" w:hAnsi="Calibri"/>
+        </w:rPr>
+        <w:t>Assuming</w:t>
+      </w:r>
+      <w:r>
+        <w:rPr>
+          <w:rFonts w:ascii="Calibri" w:hAnsi="Calibri"/>
+        </w:rPr>
+        <w:t xml:space="preserve"> </w:t>
       </w:r>
       <w:r>
         <w:rPr>
@@ -839,13 +1125,205 @@
         <w:rPr>
           <w:rFonts w:ascii="Calibri" w:hAnsi="Calibri"/>
         </w:rPr>
-        <w:t xml:space="preserve">flow in and flow out during these years assuming a linear </w:t>
-      </w:r>
-      <w:r>
-        <w:rPr>
-          <w:rFonts w:ascii="Calibri" w:hAnsi="Calibri"/>
-        </w:rPr>
-        <w:t>relationship (Figure 1)</w:t>
+        <w:t xml:space="preserve">flow in and flow out during these years </w:t>
+      </w:r>
+      <w:r>
+        <w:rPr>
+          <w:rFonts w:ascii="Calibri" w:hAnsi="Calibri"/>
+        </w:rPr>
+        <w:t>are</w:t>
+      </w:r>
+      <w:r>
+        <w:rPr>
+          <w:rFonts w:ascii="Calibri" w:hAnsi="Calibri"/>
+        </w:rPr>
+        <w:t xml:space="preserve"> linear </w:t>
+      </w:r>
+      <w:r>
+        <w:rPr>
+          <w:rFonts w:ascii="Calibri" w:hAnsi="Calibri"/>
+        </w:rPr>
+        <w:t>(Figure 1)</w:t>
+      </w:r>
+      <w:r>
+        <w:rPr>
+          <w:rFonts w:ascii="Calibri" w:hAnsi="Calibri"/>
+        </w:rPr>
+        <w:t xml:space="preserve">, the </w:t>
+      </w:r>
+      <w:r>
+        <w:rPr>
+          <w:rFonts w:ascii="Calibri" w:hAnsi="Calibri"/>
+        </w:rPr>
+        <w:t>shaded area represents the</w:t>
+      </w:r>
+      <w:r>
+        <w:rPr>
+          <w:rFonts w:ascii="Calibri" w:hAnsi="Calibri"/>
+        </w:rPr>
+        <w:t xml:space="preserve"> </w:t>
+      </w:r>
+      <w:r>
+        <w:rPr>
+          <w:rFonts w:ascii="Calibri" w:hAnsi="Calibri"/>
+        </w:rPr>
+        <w:t xml:space="preserve">amount of </w:t>
+      </w:r>
+      <w:r>
+        <w:rPr>
+          <w:rFonts w:ascii="Calibri" w:hAnsi="Calibri"/>
+        </w:rPr>
+        <w:t xml:space="preserve">cumulative </w:t>
+      </w:r>
+      <w:r>
+        <w:rPr>
+          <w:rFonts w:ascii="Calibri" w:hAnsi="Calibri"/>
+        </w:rPr>
+        <w:t>groundwater depletion</w:t>
+      </w:r>
+      <w:r>
+        <w:rPr>
+          <w:rFonts w:ascii="Calibri" w:hAnsi="Calibri"/>
+        </w:rPr>
+        <w:t>, the difference between flow ou</w:t>
+      </w:r>
+      <w:r>
+        <w:rPr>
+          <w:rFonts w:ascii="Calibri" w:hAnsi="Calibri"/>
+        </w:rPr>
+        <w:t xml:space="preserve">t and flow in from 2000 to 2050: </w:t>
+      </w:r>
+      <m:oMath>
+        <m:d>
+          <m:dPr>
+            <m:begChr m:val="["/>
+            <m:endChr m:val="]"/>
+            <m:ctrlPr>
+              <w:rPr>
+                <w:rFonts w:ascii="Cambria Math" w:hAnsi="Cambria Math"/>
+                <w:i/>
+                <w:sz w:val="22"/>
+              </w:rPr>
+            </m:ctrlPr>
+          </m:dPr>
+          <m:e>
+            <m:d>
+              <m:dPr>
+                <m:ctrlPr>
+                  <w:rPr>
+                    <w:rFonts w:ascii="Cambria Math" w:hAnsi="Cambria Math"/>
+                    <w:i/>
+                    <w:sz w:val="22"/>
+                  </w:rPr>
+                </m:ctrlPr>
+              </m:dPr>
+              <m:e>
+                <m:r>
+                  <w:rPr>
+                    <w:rFonts w:ascii="Cambria Math" w:hAnsi="Cambria Math"/>
+                    <w:sz w:val="22"/>
+                  </w:rPr>
+                  <m:t>18.2-12.8</m:t>
+                </m:r>
+              </m:e>
+            </m:d>
+            <m:r>
+              <w:rPr>
+                <w:rFonts w:ascii="Cambria Math" w:hAnsi="Cambria Math"/>
+                <w:sz w:val="22"/>
+              </w:rPr>
+              <m:t>+</m:t>
+            </m:r>
+            <m:d>
+              <m:dPr>
+                <m:ctrlPr>
+                  <w:rPr>
+                    <w:rFonts w:ascii="Cambria Math" w:hAnsi="Cambria Math"/>
+                    <w:i/>
+                    <w:sz w:val="22"/>
+                  </w:rPr>
+                </m:ctrlPr>
+              </m:dPr>
+              <m:e>
+                <m:r>
+                  <w:rPr>
+                    <w:rFonts w:ascii="Cambria Math" w:hAnsi="Cambria Math"/>
+                    <w:sz w:val="22"/>
+                  </w:rPr>
+                  <m:t>27-10.3</m:t>
+                </m:r>
+              </m:e>
+            </m:d>
+          </m:e>
+        </m:d>
+        <m:r>
+          <w:rPr>
+            <w:rFonts w:ascii="Cambria Math" w:hAnsi="Cambria Math"/>
+            <w:sz w:val="22"/>
+          </w:rPr>
+          <m:t>×50</m:t>
+        </m:r>
+        <m:r>
+          <w:rPr>
+            <w:rFonts w:ascii="Cambria Math" w:hAnsi="Cambria Math"/>
+            <w:sz w:val="22"/>
+          </w:rPr>
+          <m:t>/2</m:t>
+        </m:r>
+      </m:oMath>
+      <w:r>
+        <w:rPr>
+          <w:rFonts w:ascii="Calibri" w:hAnsi="Calibri"/>
+        </w:rPr>
+        <w:t xml:space="preserve"> </w:t>
+      </w:r>
+      <m:oMath>
+        <m:r>
+          <w:rPr>
+            <w:rFonts w:ascii="Cambria Math" w:hAnsi="Cambria Math"/>
+            <w:sz w:val="22"/>
+          </w:rPr>
+          <m:t>=</m:t>
+        </m:r>
+      </m:oMath>
+      <w:r>
+        <w:rPr>
+          <w:rFonts w:ascii="Calibri" w:hAnsi="Calibri"/>
+          <w:sz w:val="22"/>
+        </w:rPr>
+        <w:t xml:space="preserve"> </w:t>
+      </w:r>
+      <w:r>
+        <w:rPr>
+          <w:rFonts w:ascii="Calibri" w:hAnsi="Calibri"/>
+        </w:rPr>
+        <w:t>552.5</w:t>
+      </w:r>
+      <w:r>
+        <w:rPr>
+          <w:rFonts w:ascii="Calibri" w:hAnsi="Calibri"/>
+        </w:rPr>
+        <w:t>x10</w:t>
+      </w:r>
+      <w:r>
+        <w:rPr>
+          <w:rFonts w:ascii="Calibri" w:hAnsi="Calibri"/>
+          <w:vertAlign w:val="superscript"/>
+        </w:rPr>
+        <w:t>9</w:t>
+      </w:r>
+      <w:r>
+        <w:rPr>
+          <w:rFonts w:ascii="Calibri" w:hAnsi="Calibri"/>
+        </w:rPr>
+        <w:t xml:space="preserve"> m</w:t>
+      </w:r>
+      <w:r>
+        <w:rPr>
+          <w:rFonts w:ascii="Calibri" w:hAnsi="Calibri"/>
+          <w:vertAlign w:val="superscript"/>
+        </w:rPr>
+        <w:t>3</w:t>
       </w:r>
       <w:r>
         <w:rPr>
@@ -857,137 +1335,43 @@
         <w:rPr>
           <w:rFonts w:ascii="Calibri" w:hAnsi="Calibri"/>
         </w:rPr>
-        <w:t>The light-gray-shaded area represents the</w:t>
-      </w:r>
-      <w:r>
-        <w:rPr>
-          <w:rFonts w:ascii="Calibri" w:hAnsi="Calibri"/>
-        </w:rPr>
-        <w:t xml:space="preserve"> </w:t>
-      </w:r>
-      <w:r>
-        <w:rPr>
-          <w:rFonts w:ascii="Calibri" w:hAnsi="Calibri"/>
-        </w:rPr>
-        <w:t xml:space="preserve">amount of </w:t>
-      </w:r>
-      <w:r>
-        <w:rPr>
-          <w:rFonts w:ascii="Calibri" w:hAnsi="Calibri"/>
-        </w:rPr>
-        <w:t xml:space="preserve">cumulative </w:t>
-      </w:r>
-      <w:r>
-        <w:rPr>
-          <w:rFonts w:ascii="Calibri" w:hAnsi="Calibri"/>
-        </w:rPr>
-        <w:t>groundwater depletion</w:t>
-      </w:r>
-      <w:r>
-        <w:rPr>
-          <w:rFonts w:ascii="Calibri" w:hAnsi="Calibri"/>
-        </w:rPr>
-        <w:t>, the difference between flow out and flow in from 2000 to 2050, which is calculated below:</w:t>
-      </w:r>
-    </w:p>
-    <w:p>
-      <w:pPr>
-        <w:rPr>
-          <w:rFonts w:ascii="Calibri" w:hAnsi="Calibri"/>
-        </w:rPr>
-      </w:pPr>
-      <m:oMathPara>
-        <m:oMath>
-          <m:f>
-            <m:fPr>
-              <m:ctrlPr>
-                <w:rPr>
-                  <w:rFonts w:ascii="Cambria Math" w:hAnsi="Cambria Math"/>
-                  <w:i/>
-                </w:rPr>
-              </m:ctrlPr>
-            </m:fPr>
-            <m:num>
-              <m:d>
-                <m:dPr>
-                  <m:begChr m:val="["/>
-                  <m:endChr m:val="]"/>
-                  <m:ctrlPr>
-                    <w:rPr>
-                      <w:rFonts w:ascii="Cambria Math" w:hAnsi="Cambria Math"/>
-                      <w:i/>
-                    </w:rPr>
-                  </m:ctrlPr>
-                </m:dPr>
-                <m:e>
-                  <m:d>
-                    <m:dPr>
-                      <m:ctrlPr>
-                        <w:rPr>
-                          <w:rFonts w:ascii="Cambria Math" w:hAnsi="Cambria Math"/>
-                          <w:i/>
-                        </w:rPr>
-                      </m:ctrlPr>
-                    </m:dPr>
-                    <m:e>
-                      <m:r>
-                        <w:rPr>
-                          <w:rFonts w:ascii="Cambria Math" w:hAnsi="Cambria Math"/>
-                        </w:rPr>
-                        <m:t>18.2-12.8</m:t>
-                      </m:r>
-                    </m:e>
-                  </m:d>
-                  <m:r>
-                    <w:rPr>
-                      <w:rFonts w:ascii="Cambria Math" w:hAnsi="Cambria Math"/>
-                    </w:rPr>
-                    <m:t>+</m:t>
-                  </m:r>
-                  <m:d>
-                    <m:dPr>
-                      <m:ctrlPr>
-                        <w:rPr>
-                          <w:rFonts w:ascii="Cambria Math" w:hAnsi="Cambria Math"/>
-                          <w:i/>
-                        </w:rPr>
-                      </m:ctrlPr>
-                    </m:dPr>
-                    <m:e>
-                      <m:r>
-                        <w:rPr>
-                          <w:rFonts w:ascii="Cambria Math" w:hAnsi="Cambria Math"/>
-                        </w:rPr>
-                        <m:t>27-10.3</m:t>
-                      </m:r>
-                    </m:e>
-                  </m:d>
-                </m:e>
-              </m:d>
-              <m:r>
-                <w:rPr>
-                  <w:rFonts w:ascii="Cambria Math" w:hAnsi="Cambria Math"/>
-                </w:rPr>
-                <m:t>×50</m:t>
-              </m:r>
-            </m:num>
-            <m:den>
-              <m:r>
-                <w:rPr>
-                  <w:rFonts w:ascii="Cambria Math" w:hAnsi="Cambria Math"/>
-                </w:rPr>
-                <m:t>2</m:t>
-              </m:r>
-            </m:den>
-          </m:f>
-          <m:r>
-            <w:rPr>
-              <w:rFonts w:ascii="Cambria Math" w:hAnsi="Cambria Math"/>
-            </w:rPr>
-            <m:t>=552.5</m:t>
-          </m:r>
-        </m:oMath>
-      </m:oMathPara>
+        <w:t xml:space="preserve">The fitted line for flow in is </w:t>
+      </w:r>
+      <m:oMath>
+        <m:r>
+          <w:rPr>
+            <w:rFonts w:ascii="Cambria Math" w:hAnsi="Cambria Math"/>
+          </w:rPr>
+          <m:t>y= -0.05x+112.8</m:t>
+        </m:r>
+      </m:oMath>
+      <w:r>
+        <w:rPr>
+          <w:rFonts w:ascii="Calibri" w:hAnsi="Calibri"/>
+        </w:rPr>
+        <w:t xml:space="preserve">, and that for flow out is </w:t>
+      </w:r>
+      <m:oMath>
+        <m:r>
+          <w:rPr>
+            <w:rFonts w:ascii="Cambria Math" w:hAnsi="Cambria Math"/>
+          </w:rPr>
+          <m:t>y=0.176x-333.8</m:t>
+        </m:r>
+      </m:oMath>
+      <w:r>
+        <w:rPr>
+          <w:rFonts w:ascii="Calibri" w:hAnsi="Calibri"/>
+        </w:rPr>
+        <w:t xml:space="preserve">. </w:t>
+      </w:r>
+    </w:p>
+    <w:p>
+      <w:pPr>
+        <w:rPr>
+          <w:rFonts w:ascii="Calibri" w:hAnsi="Calibri"/>
+        </w:rPr>
+      </w:pPr>
     </w:p>
     <w:p>
       <w:pPr>
@@ -998,9 +1382,9 @@
           <w:noProof/>
         </w:rPr>
         <w:drawing>
-          <wp:inline distT="0" distB="0" distL="0" distR="0" wp14:anchorId="2C3E660C" wp14:editId="4D0E4F8D">
-            <wp:extent cx="5126355" cy="3411004"/>
-            <wp:effectExtent l="0" t="0" r="4445" b="0"/>
+          <wp:inline distT="0" distB="0" distL="0" distR="0" wp14:anchorId="2C3E660C" wp14:editId="6782E8C2">
+            <wp:extent cx="4661449" cy="3101662"/>
+            <wp:effectExtent l="0" t="0" r="12700" b="0"/>
             <wp:docPr id="7" name="Picture 7" descr="../../../../../../../../../Desktop/BREN/ESM203/hw3/groundwater_depletion_2000_2050/groundwater"/>
             <wp:cNvGraphicFramePr>
               <a:graphicFrameLocks xmlns:a="http://schemas.openxmlformats.org/drawingml/2006/main" noChangeAspect="1"/>
@@ -1015,7 +1399,7 @@
                     </pic:cNvPicPr>
                   </pic:nvPicPr>
                   <pic:blipFill>
-                    <a:blip r:embed="rId4">
+                    <a:blip r:embed="rId6">
                       <a:extLst>
                         <a:ext uri="{28A0092B-C50C-407E-A947-70E740481C1C}">
                           <a14:useLocalDpi xmlns:a14="http://schemas.microsoft.com/office/drawing/2010/main" val="0"/>
@@ -1030,7 +1414,7 @@
                   <pic:spPr bwMode="auto">
                     <a:xfrm>
                       <a:off x="0" y="0"/>
-                      <a:ext cx="5138763" cy="3419260"/>
+                      <a:ext cx="4680876" cy="3114589"/>
                     </a:xfrm>
                     <a:prstGeom prst="rect">
                       <a:avLst/>
@@ -1053,17 +1437,213 @@
           <w:rFonts w:ascii="Calibri" w:hAnsi="Calibri"/>
         </w:rPr>
       </w:pPr>
-      <w:r>
-        <w:rPr>
-          <w:rFonts w:ascii="Calibri" w:hAnsi="Calibri"/>
-        </w:rPr>
-        <w:t>Therefore, the total amount of groundwater</w:t>
-      </w:r>
-      <w:r>
-        <w:rPr>
-          <w:rFonts w:ascii="Calibri" w:hAnsi="Calibri"/>
-        </w:rPr>
-        <w:t xml:space="preserve"> depletion is estimated to be 55</w:t>
+    </w:p>
+    <w:p>
+      <w:pPr>
+        <w:rPr>
+          <w:rFonts w:ascii="Calibri" w:hAnsi="Calibri"/>
+        </w:rPr>
+      </w:pPr>
+    </w:p>
+    <w:p>
+      <w:pPr>
+        <w:rPr>
+          <w:rStyle w:val="Emphasis"/>
+          <w:rFonts w:ascii="Calibri" w:eastAsiaTheme="majorEastAsia" w:hAnsi="Calibri" w:cstheme="majorBidi"/>
+          <w:b/>
+          <w:i w:val="0"/>
+          <w:color w:val="2E74B5" w:themeColor="accent1" w:themeShade="BF"/>
+          <w:sz w:val="28"/>
+          <w:szCs w:val="32"/>
+        </w:rPr>
+      </w:pPr>
+      <w:r>
+        <w:rPr>
+          <w:rStyle w:val="Emphasis"/>
+          <w:rFonts w:ascii="Calibri" w:eastAsiaTheme="majorEastAsia" w:hAnsi="Calibri" w:cstheme="majorBidi"/>
+          <w:b/>
+          <w:i w:val="0"/>
+          <w:color w:val="2E74B5" w:themeColor="accent1" w:themeShade="BF"/>
+          <w:sz w:val="28"/>
+          <w:szCs w:val="32"/>
+        </w:rPr>
+        <w:t>Groundwater stock in 2050</w:t>
+      </w:r>
+      <w:r>
+        <w:rPr>
+          <w:rStyle w:val="Emphasis"/>
+          <w:rFonts w:ascii="Calibri" w:eastAsiaTheme="majorEastAsia" w:hAnsi="Calibri" w:cstheme="majorBidi"/>
+          <w:b/>
+          <w:i w:val="0"/>
+          <w:color w:val="2E74B5" w:themeColor="accent1" w:themeShade="BF"/>
+          <w:sz w:val="28"/>
+          <w:szCs w:val="32"/>
+        </w:rPr>
+        <w:t xml:space="preserve"> </w:t>
+      </w:r>
+    </w:p>
+    <w:p>
+      <w:pPr>
+        <w:rPr>
+          <w:rStyle w:val="Emphasis"/>
+          <w:rFonts w:ascii="Calibri" w:eastAsiaTheme="majorEastAsia" w:hAnsi="Calibri" w:cstheme="majorBidi"/>
+          <w:b/>
+          <w:i w:val="0"/>
+          <w:color w:val="2E74B5" w:themeColor="accent1" w:themeShade="BF"/>
+          <w:sz w:val="8"/>
+          <w:szCs w:val="32"/>
+        </w:rPr>
+      </w:pPr>
+    </w:p>
+    <w:p>
+      <w:pPr>
+        <w:rPr>
+          <w:rFonts w:ascii="Calibri" w:hAnsi="Calibri"/>
+        </w:rPr>
+      </w:pPr>
+      <w:r>
+        <w:rPr>
+          <w:rFonts w:ascii="Calibri" w:hAnsi="Calibri"/>
+        </w:rPr>
+        <w:t>I found the groundwater stock in 2050 by subtracting the depletion amount out of the initial amount in 2000</w:t>
+      </w:r>
+      <w:r>
+        <w:rPr>
+          <w:rFonts w:ascii="Calibri" w:hAnsi="Calibri"/>
+        </w:rPr>
+        <w:t xml:space="preserve"> under three initial scenarios: expected volume, lower estimate volume, and upper estimate volume. </w:t>
+      </w:r>
+    </w:p>
+    <w:p/>
+    <w:p>
+      <w:pPr>
+        <w:pStyle w:val="Subtitle"/>
+        <w:rPr>
+          <w:i/>
+        </w:rPr>
+      </w:pPr>
+      <w:r>
+        <w:rPr>
+          <w:i/>
+        </w:rPr>
+        <w:t xml:space="preserve">Expected </w:t>
+      </w:r>
+      <w:r>
+        <w:rPr>
+          <w:i/>
+        </w:rPr>
+        <w:t xml:space="preserve">stock of </w:t>
+      </w:r>
+      <w:r>
+        <w:rPr>
+          <w:rFonts w:ascii="Calibri" w:hAnsi="Calibri"/>
+          <w:i/>
+        </w:rPr>
+        <w:t>350x10</w:t>
+      </w:r>
+      <w:r>
+        <w:rPr>
+          <w:rFonts w:ascii="Calibri" w:hAnsi="Calibri"/>
+          <w:i/>
+          <w:vertAlign w:val="superscript"/>
+        </w:rPr>
+        <w:t>9</w:t>
+      </w:r>
+      <w:r>
+        <w:rPr>
+          <w:rFonts w:ascii="Calibri" w:hAnsi="Calibri"/>
+          <w:i/>
+        </w:rPr>
+        <w:t xml:space="preserve"> m</w:t>
+      </w:r>
+      <w:r>
+        <w:rPr>
+          <w:rFonts w:ascii="Calibri" w:hAnsi="Calibri"/>
+          <w:i/>
+          <w:vertAlign w:val="superscript"/>
+        </w:rPr>
+        <w:t>3</w:t>
+      </w:r>
+    </w:p>
+    <w:p>
+      <w:pPr>
+        <w:rPr>
+          <w:rFonts w:ascii="Calibri" w:hAnsi="Calibri"/>
+        </w:rPr>
+      </w:pPr>
+      <w:r>
+        <w:rPr>
+          <w:rFonts w:ascii="Calibri" w:hAnsi="Calibri"/>
+        </w:rPr>
+        <w:t>T</w:t>
+      </w:r>
+      <w:r>
+        <w:rPr>
+          <w:rFonts w:ascii="Calibri" w:hAnsi="Calibri"/>
+        </w:rPr>
+        <w:t>he volume in 2050</w:t>
+      </w:r>
+      <w:r>
+        <w:rPr>
+          <w:rFonts w:ascii="Calibri" w:hAnsi="Calibri"/>
+        </w:rPr>
+        <w:t xml:space="preserve"> is estimated to be -20</w:t>
+      </w:r>
+      <w:r>
+        <w:rPr>
+          <w:rFonts w:ascii="Calibri" w:hAnsi="Calibri"/>
+        </w:rPr>
+        <w:t>2.5</w:t>
+      </w:r>
+      <w:r>
+        <w:rPr>
+          <w:rFonts w:ascii="Calibri" w:hAnsi="Calibri"/>
+        </w:rPr>
+        <w:t>x10</w:t>
+      </w:r>
+      <w:r>
+        <w:rPr>
+          <w:rFonts w:ascii="Calibri" w:hAnsi="Calibri"/>
+          <w:vertAlign w:val="superscript"/>
+        </w:rPr>
+        <w:t>9</w:t>
+      </w:r>
+      <w:r>
+        <w:rPr>
+          <w:rFonts w:ascii="Calibri" w:hAnsi="Calibri"/>
+        </w:rPr>
+        <w:t xml:space="preserve"> m</w:t>
+      </w:r>
+      <w:r>
+        <w:rPr>
+          <w:rFonts w:ascii="Calibri" w:hAnsi="Calibri"/>
+          <w:vertAlign w:val="superscript"/>
+        </w:rPr>
+        <w:t>3</w:t>
+      </w:r>
+      <w:r>
+        <w:rPr>
+          <w:rFonts w:ascii="Calibri" w:hAnsi="Calibri"/>
+        </w:rPr>
+        <w:t>,</w:t>
+      </w:r>
+      <w:r>
+        <w:rPr>
+          <w:rFonts w:ascii="Calibri" w:hAnsi="Calibri"/>
+        </w:rPr>
+        <w:t xml:space="preserve"> </w:t>
+      </w:r>
+      <w:r>
+        <w:rPr>
+          <w:rFonts w:ascii="Calibri" w:hAnsi="Calibri"/>
+        </w:rPr>
+        <w:t>which</w:t>
+      </w:r>
+      <w:r>
+        <w:rPr>
+          <w:rFonts w:ascii="Calibri" w:hAnsi="Calibri"/>
+        </w:rPr>
+        <w:t xml:space="preserve"> indicates groundwater in California will completely run o</w:t>
       </w:r>
       <w:bookmarkStart w:id="0" w:name="_GoBack"/>
       <w:bookmarkEnd w:id="0"/>
@@ -1071,7 +1651,262 @@
         <w:rPr>
           <w:rFonts w:ascii="Calibri" w:hAnsi="Calibri"/>
         </w:rPr>
-        <w:t>2.5</w:t>
+        <w:t xml:space="preserve">ut before 2050. </w:t>
+      </w:r>
+      <w:r>
+        <w:rPr>
+          <w:rFonts w:ascii="Calibri" w:hAnsi="Calibri"/>
+        </w:rPr>
+        <w:t>Calculation</w:t>
+      </w:r>
+      <w:r>
+        <w:rPr>
+          <w:rFonts w:ascii="Calibri" w:hAnsi="Calibri"/>
+        </w:rPr>
+        <w:t>s</w:t>
+      </w:r>
+      <w:r>
+        <w:rPr>
+          <w:rFonts w:ascii="Calibri" w:hAnsi="Calibri"/>
+        </w:rPr>
+        <w:t xml:space="preserve"> </w:t>
+      </w:r>
+      <w:r>
+        <w:rPr>
+          <w:rFonts w:ascii="Calibri" w:hAnsi="Calibri"/>
+        </w:rPr>
+        <w:t xml:space="preserve">showed that the stock will deplete </w:t>
+      </w:r>
+      <w:r>
+        <w:rPr>
+          <w:rFonts w:ascii="Calibri" w:hAnsi="Calibri"/>
+        </w:rPr>
+        <w:t>in</w:t>
+      </w:r>
+      <w:r>
+        <w:rPr>
+          <w:rFonts w:ascii="Calibri" w:hAnsi="Calibri"/>
+        </w:rPr>
+        <w:t xml:space="preserve"> 2037. </w:t>
+      </w:r>
+    </w:p>
+    <w:p>
+      <w:pPr>
+        <w:rPr>
+          <w:rFonts w:ascii="Calibri" w:hAnsi="Calibri"/>
+        </w:rPr>
+      </w:pPr>
+    </w:p>
+    <w:p>
+      <w:pPr>
+        <w:pStyle w:val="Subtitle"/>
+        <w:rPr>
+          <w:i/>
+        </w:rPr>
+      </w:pPr>
+      <w:r>
+        <w:rPr>
+          <w:i/>
+        </w:rPr>
+        <w:t>Lower estimate</w:t>
+      </w:r>
+      <w:r>
+        <w:rPr>
+          <w:i/>
+        </w:rPr>
+        <w:t xml:space="preserve"> volume</w:t>
+      </w:r>
+      <w:r>
+        <w:rPr>
+          <w:i/>
+        </w:rPr>
+        <w:t xml:space="preserve"> of </w:t>
+      </w:r>
+      <w:r>
+        <w:rPr>
+          <w:rFonts w:ascii="Calibri" w:hAnsi="Calibri"/>
+          <w:i/>
+        </w:rPr>
+        <w:t>190x10</w:t>
+      </w:r>
+      <w:r>
+        <w:rPr>
+          <w:rFonts w:ascii="Calibri" w:hAnsi="Calibri"/>
+          <w:i/>
+          <w:vertAlign w:val="superscript"/>
+        </w:rPr>
+        <w:t>9</w:t>
+      </w:r>
+      <w:r>
+        <w:rPr>
+          <w:rFonts w:ascii="Calibri" w:hAnsi="Calibri"/>
+          <w:i/>
+        </w:rPr>
+        <w:t xml:space="preserve"> m</w:t>
+      </w:r>
+      <w:r>
+        <w:rPr>
+          <w:rFonts w:ascii="Calibri" w:hAnsi="Calibri"/>
+          <w:i/>
+          <w:vertAlign w:val="superscript"/>
+        </w:rPr>
+        <w:t>3</w:t>
+      </w:r>
+    </w:p>
+    <w:p>
+      <w:pPr>
+        <w:rPr>
+          <w:rFonts w:ascii="Calibri" w:hAnsi="Calibri"/>
+        </w:rPr>
+      </w:pPr>
+      <w:r>
+        <w:rPr>
+          <w:rFonts w:ascii="Calibri" w:hAnsi="Calibri"/>
+        </w:rPr>
+        <w:t>In this case, t</w:t>
+      </w:r>
+      <w:r>
+        <w:rPr>
+          <w:rFonts w:ascii="Calibri" w:hAnsi="Calibri"/>
+        </w:rPr>
+        <w:t>he volume in 2050 is estimated to be -362.5x10</w:t>
+      </w:r>
+      <w:r>
+        <w:rPr>
+          <w:rFonts w:ascii="Calibri" w:hAnsi="Calibri"/>
+          <w:vertAlign w:val="superscript"/>
+        </w:rPr>
+        <w:t>9</w:t>
+      </w:r>
+      <w:r>
+        <w:rPr>
+          <w:rFonts w:ascii="Calibri" w:hAnsi="Calibri"/>
+        </w:rPr>
+        <w:t xml:space="preserve"> m</w:t>
+      </w:r>
+      <w:r>
+        <w:rPr>
+          <w:rFonts w:ascii="Calibri" w:hAnsi="Calibri"/>
+          <w:vertAlign w:val="superscript"/>
+        </w:rPr>
+        <w:t>3</w:t>
+      </w:r>
+      <w:r>
+        <w:rPr>
+          <w:rFonts w:ascii="Calibri" w:hAnsi="Calibri"/>
+        </w:rPr>
+        <w:t>, which means</w:t>
+      </w:r>
+      <w:r>
+        <w:rPr>
+          <w:rFonts w:ascii="Calibri" w:hAnsi="Calibri"/>
+        </w:rPr>
+        <w:t xml:space="preserve"> groundwater in California will completely run out. Calculations showed</w:t>
+      </w:r>
+      <w:r>
+        <w:rPr>
+          <w:rFonts w:ascii="Calibri" w:hAnsi="Calibri"/>
+        </w:rPr>
+        <w:t xml:space="preserve"> the depletion would happen </w:t>
+      </w:r>
+      <w:r>
+        <w:rPr>
+          <w:rFonts w:ascii="Calibri" w:hAnsi="Calibri"/>
+        </w:rPr>
+        <w:t>in</w:t>
+      </w:r>
+      <w:r>
+        <w:rPr>
+          <w:rFonts w:ascii="Calibri" w:hAnsi="Calibri"/>
+        </w:rPr>
+        <w:t xml:space="preserve"> 2024</w:t>
+      </w:r>
+      <w:r>
+        <w:rPr>
+          <w:rFonts w:ascii="Calibri" w:hAnsi="Calibri"/>
+        </w:rPr>
+        <w:t xml:space="preserve">. </w:t>
+      </w:r>
+    </w:p>
+    <w:p>
+      <w:pPr>
+        <w:rPr>
+          <w:rFonts w:ascii="Calibri" w:hAnsi="Calibri"/>
+        </w:rPr>
+      </w:pPr>
+    </w:p>
+    <w:p>
+      <w:pPr>
+        <w:pStyle w:val="Subtitle"/>
+        <w:rPr>
+          <w:i/>
+        </w:rPr>
+      </w:pPr>
+      <w:r>
+        <w:rPr>
+          <w:i/>
+        </w:rPr>
+        <w:t>Upper estimate</w:t>
+      </w:r>
+      <w:r>
+        <w:rPr>
+          <w:i/>
+        </w:rPr>
+        <w:t xml:space="preserve"> volum</w:t>
+      </w:r>
+      <w:r>
+        <w:t>e</w:t>
+      </w:r>
+      <w:r>
+        <w:t xml:space="preserve"> </w:t>
+      </w:r>
+      <w:r>
+        <w:t xml:space="preserve">of </w:t>
+      </w:r>
+      <w:r>
+        <w:rPr>
+          <w:rFonts w:ascii="Calibri" w:hAnsi="Calibri"/>
+        </w:rPr>
+        <w:t>550x10</w:t>
+      </w:r>
+      <w:r>
+        <w:rPr>
+          <w:rFonts w:ascii="Calibri" w:hAnsi="Calibri"/>
+          <w:vertAlign w:val="superscript"/>
+        </w:rPr>
+        <w:t>9</w:t>
+      </w:r>
+      <w:r>
+        <w:rPr>
+          <w:rFonts w:ascii="Calibri" w:hAnsi="Calibri"/>
+        </w:rPr>
+        <w:t xml:space="preserve"> m</w:t>
+      </w:r>
+      <w:r>
+        <w:rPr>
+          <w:rFonts w:ascii="Calibri" w:hAnsi="Calibri"/>
+          <w:vertAlign w:val="superscript"/>
+        </w:rPr>
+        <w:t>3</w:t>
+      </w:r>
+    </w:p>
+    <w:p>
+      <w:pPr>
+        <w:rPr>
+          <w:rFonts w:ascii="Calibri" w:hAnsi="Calibri"/>
+        </w:rPr>
+      </w:pPr>
+      <w:r>
+        <w:rPr>
+          <w:rFonts w:ascii="Calibri" w:hAnsi="Calibri"/>
+        </w:rPr>
+        <w:t>T</w:t>
+      </w:r>
+      <w:r>
+        <w:rPr>
+          <w:rFonts w:ascii="Calibri" w:hAnsi="Calibri"/>
+        </w:rPr>
+        <w:t>he volume in 2050 is estimated to be -2.5</w:t>
       </w:r>
       <w:r>
         <w:rPr>
@@ -1103,36 +1938,56 @@
         <w:rPr>
           <w:rFonts w:ascii="Calibri" w:hAnsi="Calibri"/>
         </w:rPr>
-        <w:t xml:space="preserve">. The fitted line </w:t>
-      </w:r>
-      <w:r>
-        <w:rPr>
-          <w:rFonts w:ascii="Calibri" w:hAnsi="Calibri"/>
-        </w:rPr>
-        <w:t xml:space="preserve">for flow in is </w:t>
-      </w:r>
-      <m:oMath>
-        <m:r>
-          <w:rPr>
-            <w:rFonts w:ascii="Cambria Math" w:hAnsi="Cambria Math"/>
-          </w:rPr>
-          <m:t>y= -0.05x+112.8</m:t>
-        </m:r>
-      </m:oMath>
-      <w:r>
-        <w:rPr>
-          <w:rFonts w:ascii="Calibri" w:hAnsi="Calibri"/>
-        </w:rPr>
-        <w:t xml:space="preserve">, and that for flow out is </w:t>
-      </w:r>
-      <m:oMath>
-        <m:r>
-          <w:rPr>
-            <w:rFonts w:ascii="Cambria Math" w:hAnsi="Cambria Math"/>
-          </w:rPr>
-          <m:t>y=0.176x-333.8</m:t>
-        </m:r>
-      </m:oMath>
+        <w:t>. G</w:t>
+      </w:r>
+      <w:r>
+        <w:rPr>
+          <w:rFonts w:ascii="Calibri" w:hAnsi="Calibri"/>
+        </w:rPr>
+        <w:t>roundwater in California will completely run out</w:t>
+      </w:r>
+      <w:r>
+        <w:rPr>
+          <w:rFonts w:ascii="Calibri" w:hAnsi="Calibri" w:hint="eastAsia"/>
+        </w:rPr>
+        <w:t xml:space="preserve"> even</w:t>
+      </w:r>
+      <w:r>
+        <w:rPr>
+          <w:rFonts w:ascii="Calibri" w:hAnsi="Calibri"/>
+        </w:rPr>
+        <w:t xml:space="preserve"> in the upper estimate scenario</w:t>
+      </w:r>
+      <w:r>
+        <w:rPr>
+          <w:rFonts w:ascii="Calibri" w:hAnsi="Calibri"/>
+        </w:rPr>
+        <w:t>, which</w:t>
+      </w:r>
+      <w:r>
+        <w:rPr>
+          <w:rFonts w:ascii="Calibri" w:hAnsi="Calibri"/>
+        </w:rPr>
+        <w:t xml:space="preserve"> would happen</w:t>
+      </w:r>
+      <w:r>
+        <w:rPr>
+          <w:rFonts w:ascii="Calibri" w:hAnsi="Calibri"/>
+        </w:rPr>
+        <w:t xml:space="preserve"> right</w:t>
+      </w:r>
+      <w:r>
+        <w:rPr>
+          <w:rFonts w:ascii="Calibri" w:hAnsi="Calibri"/>
+        </w:rPr>
+        <w:t xml:space="preserve"> </w:t>
+      </w:r>
+      <w:r>
+        <w:rPr>
+          <w:rFonts w:ascii="Calibri" w:hAnsi="Calibri"/>
+        </w:rPr>
+        <w:t>in 2050</w:t>
+      </w:r>
       <w:r>
         <w:rPr>
           <w:rFonts w:ascii="Calibri" w:hAnsi="Calibri"/>
@@ -1142,141 +1997,206 @@
     </w:p>
     <w:p>
       <w:pPr>
-        <w:pStyle w:val="Subtitle"/>
-        <w:rPr>
-          <w:rStyle w:val="Emphasis"/>
-          <w:rFonts w:ascii="Calibri" w:eastAsiaTheme="majorEastAsia" w:hAnsi="Calibri" w:cstheme="majorBidi"/>
-          <w:i w:val="0"/>
-          <w:color w:val="2E74B5" w:themeColor="accent1" w:themeShade="BF"/>
-          <w:spacing w:val="0"/>
-          <w:sz w:val="32"/>
-          <w:szCs w:val="32"/>
-        </w:rPr>
-      </w:pPr>
-      <w:r>
-        <w:rPr>
-          <w:rStyle w:val="Emphasis"/>
-          <w:rFonts w:ascii="Calibri" w:eastAsiaTheme="majorEastAsia" w:hAnsi="Calibri" w:cstheme="majorBidi"/>
-          <w:i w:val="0"/>
-          <w:color w:val="2E74B5" w:themeColor="accent1" w:themeShade="BF"/>
-          <w:spacing w:val="0"/>
-          <w:sz w:val="32"/>
-          <w:szCs w:val="32"/>
-        </w:rPr>
-        <w:lastRenderedPageBreak/>
-        <w:t>Groundwater stock in 2050</w:t>
-      </w:r>
-      <w:r>
-        <w:rPr>
-          <w:rStyle w:val="Emphasis"/>
-          <w:rFonts w:ascii="Calibri" w:eastAsiaTheme="majorEastAsia" w:hAnsi="Calibri" w:cstheme="majorBidi"/>
-          <w:i w:val="0"/>
-          <w:color w:val="2E74B5" w:themeColor="accent1" w:themeShade="BF"/>
-          <w:spacing w:val="0"/>
-          <w:sz w:val="32"/>
-          <w:szCs w:val="32"/>
+        <w:rPr>
+          <w:rFonts w:ascii="Calibri" w:hAnsi="Calibri"/>
+        </w:rPr>
+      </w:pPr>
+    </w:p>
+    <w:p>
+      <w:pPr>
+        <w:rPr>
+          <w:rFonts w:ascii="Calibri" w:hAnsi="Calibri"/>
+        </w:rPr>
+      </w:pPr>
+      <w:r>
+        <w:rPr>
+          <w:rFonts w:ascii="Calibri" w:hAnsi="Calibri"/>
+        </w:rPr>
+        <w:t xml:space="preserve">Summarizing the results, </w:t>
+      </w:r>
+      <w:r>
+        <w:rPr>
+          <w:rFonts w:ascii="Calibri" w:hAnsi="Calibri"/>
+        </w:rPr>
+        <w:t>groundwater depleted in all three scenarios where it right depleted in 2050 in the upper limit case</w:t>
+      </w:r>
+      <w:r>
+        <w:rPr>
+          <w:rFonts w:ascii="Calibri" w:hAnsi="Calibri"/>
+        </w:rPr>
+        <w:t xml:space="preserve"> (Figure 2)</w:t>
+      </w:r>
+      <w:r>
+        <w:rPr>
+          <w:rFonts w:ascii="Calibri" w:hAnsi="Calibri"/>
+        </w:rPr>
+        <w:t>. This means</w:t>
+      </w:r>
+      <w:r>
+        <w:rPr>
+          <w:rFonts w:ascii="Calibri" w:hAnsi="Calibri"/>
+        </w:rPr>
+        <w:t xml:space="preserve"> if the initial groundwater stock in 2000 is no more than 55</w:t>
+      </w:r>
+      <w:r>
+        <w:rPr>
+          <w:rFonts w:ascii="Calibri" w:hAnsi="Calibri"/>
+        </w:rPr>
+        <w:t>0x10</w:t>
+      </w:r>
+      <w:r>
+        <w:rPr>
+          <w:rFonts w:ascii="Calibri" w:hAnsi="Calibri"/>
+          <w:vertAlign w:val="superscript"/>
+        </w:rPr>
+        <w:t>9</w:t>
+      </w:r>
+      <w:r>
+        <w:rPr>
+          <w:rFonts w:ascii="Calibri" w:hAnsi="Calibri"/>
         </w:rPr>
         <w:t xml:space="preserve"> </w:t>
       </w:r>
-    </w:p>
-    <w:p>
-      <w:r>
-        <w:t>I found the groundwater stock in 2050 by subtracting the depletion amount out of the initial amount in 2000</w:t>
-      </w:r>
-      <w:r>
-        <w:t xml:space="preserve"> under three initial scenarios: expected volume, lower estimate volume, and upper estimate volume. </w:t>
+      <w:r>
+        <w:rPr>
+          <w:rFonts w:ascii="Calibri" w:hAnsi="Calibri"/>
+        </w:rPr>
+        <w:t>m</w:t>
+      </w:r>
+      <w:r>
+        <w:rPr>
+          <w:rFonts w:ascii="Calibri" w:hAnsi="Calibri"/>
+          <w:vertAlign w:val="superscript"/>
+        </w:rPr>
+        <w:t>3</w:t>
+      </w:r>
+      <w:r>
+        <w:rPr>
+          <w:rFonts w:ascii="Calibri" w:hAnsi="Calibri"/>
+        </w:rPr>
+        <w:t xml:space="preserve">, the groundwater in California </w:t>
+      </w:r>
+      <w:r>
+        <w:rPr>
+          <w:rFonts w:ascii="Calibri" w:hAnsi="Calibri"/>
+        </w:rPr>
+        <w:t xml:space="preserve">will </w:t>
+      </w:r>
+      <w:r>
+        <w:rPr>
+          <w:rFonts w:ascii="Calibri" w:hAnsi="Calibri"/>
+        </w:rPr>
+        <w:t xml:space="preserve">deplete on or before 2050. </w:t>
+      </w:r>
+      <w:r>
+        <w:rPr>
+          <w:rFonts w:ascii="Calibri" w:hAnsi="Calibri"/>
+        </w:rPr>
+        <w:t>With</w:t>
+      </w:r>
+      <w:r>
+        <w:rPr>
+          <w:rFonts w:ascii="Calibri" w:hAnsi="Calibri"/>
+        </w:rPr>
+        <w:t xml:space="preserve"> the assumption of normal distribution, I conclude that there is a 95% chance to deplete groundwater by 2050.</w:t>
+      </w:r>
+      <w:r>
+        <w:rPr>
+          <w:rFonts w:ascii="Calibri" w:hAnsi="Calibri"/>
+        </w:rPr>
+        <w:t xml:space="preserve"> I recommend policymakers </w:t>
+      </w:r>
+      <w:r>
+        <w:rPr>
+          <w:rFonts w:ascii="Calibri" w:hAnsi="Calibri"/>
+        </w:rPr>
+        <w:t>to increase groundwater use efficiency</w:t>
+      </w:r>
+      <w:r>
+        <w:rPr>
+          <w:rFonts w:ascii="Calibri" w:hAnsi="Calibri"/>
+        </w:rPr>
+        <w:t xml:space="preserve">, reduce used amount, and </w:t>
+      </w:r>
+      <w:r>
+        <w:rPr>
+          <w:rFonts w:ascii="Calibri" w:hAnsi="Calibri"/>
+        </w:rPr>
+        <w:t>raise people’s awareness of groundwater shortage</w:t>
+      </w:r>
+      <w:r>
+        <w:rPr>
+          <w:rFonts w:ascii="Calibri" w:hAnsi="Calibri"/>
+        </w:rPr>
+        <w:t>.</w:t>
+      </w:r>
+    </w:p>
+    <w:p>
+      <w:pPr>
+        <w:rPr>
+          <w:rFonts w:ascii="Calibri" w:hAnsi="Calibri"/>
+        </w:rPr>
+      </w:pPr>
+    </w:p>
+    <w:p>
+      <w:pPr>
+        <w:jc w:val="center"/>
+      </w:pPr>
+      <w:r>
+        <w:rPr>
+          <w:noProof/>
+        </w:rPr>
+        <w:drawing>
+          <wp:inline distT="0" distB="0" distL="0" distR="0" wp14:anchorId="5E234737" wp14:editId="21F94609">
+            <wp:extent cx="4819754" cy="2752894"/>
+            <wp:effectExtent l="0" t="0" r="6350" b="0"/>
+            <wp:docPr id="5" name="Picture 5" descr="../../../../../../../../../Desktop/BREN/ESM203/hw3/groundwater_depletion_2000_2050/groundwater%20sto"/>
+            <wp:cNvGraphicFramePr>
+              <a:graphicFrameLocks xmlns:a="http://schemas.openxmlformats.org/drawingml/2006/main" noChangeAspect="1"/>
+            </wp:cNvGraphicFramePr>
+            <a:graphic xmlns:a="http://schemas.openxmlformats.org/drawingml/2006/main">
+              <a:graphicData uri="http://schemas.openxmlformats.org/drawingml/2006/picture">
+                <pic:pic xmlns:pic="http://schemas.openxmlformats.org/drawingml/2006/picture">
+                  <pic:nvPicPr>
+                    <pic:cNvPr id="0" name="Picture 1" descr="../../../../../../../../../Desktop/BREN/ESM203/hw3/groundwater_depletion_2000_2050/groundwater%20sto"/>
+                    <pic:cNvPicPr>
+                      <a:picLocks noChangeAspect="1" noChangeArrowheads="1"/>
+                    </pic:cNvPicPr>
+                  </pic:nvPicPr>
+                  <pic:blipFill>
+                    <a:blip r:embed="rId7">
+                      <a:extLst>
+                        <a:ext uri="{28A0092B-C50C-407E-A947-70E740481C1C}">
+                          <a14:useLocalDpi xmlns:a14="http://schemas.microsoft.com/office/drawing/2010/main" val="0"/>
+                        </a:ext>
+                      </a:extLst>
+                    </a:blip>
+                    <a:srcRect/>
+                    <a:stretch>
+                      <a:fillRect/>
+                    </a:stretch>
+                  </pic:blipFill>
+                  <pic:spPr bwMode="auto">
+                    <a:xfrm>
+                      <a:off x="0" y="0"/>
+                      <a:ext cx="4895206" cy="2795990"/>
+                    </a:xfrm>
+                    <a:prstGeom prst="rect">
+                      <a:avLst/>
+                    </a:prstGeom>
+                    <a:noFill/>
+                    <a:ln>
+                      <a:noFill/>
+                    </a:ln>
+                  </pic:spPr>
+                </pic:pic>
+              </a:graphicData>
+            </a:graphic>
+          </wp:inline>
+        </w:drawing>
       </w:r>
     </w:p>
     <w:p/>
-    <w:p>
-      <w:pPr>
-        <w:pStyle w:val="Subtitle"/>
-        <w:rPr>
-          <w:i/>
-        </w:rPr>
-      </w:pPr>
-      <w:r>
-        <w:rPr>
-          <w:i/>
-        </w:rPr>
-        <w:t>Expected volume</w:t>
-      </w:r>
-    </w:p>
-    <w:p>
-      <w:r>
-        <w:t xml:space="preserve">With an expected initial groundwater stock of </w:t>
-      </w:r>
-      <w:r>
-        <w:rPr>
-          <w:rFonts w:ascii="Calibri" w:hAnsi="Calibri"/>
-        </w:rPr>
-        <w:t>350x10</w:t>
-      </w:r>
-      <w:r>
-        <w:rPr>
-          <w:rFonts w:ascii="Calibri" w:hAnsi="Calibri"/>
-          <w:vertAlign w:val="superscript"/>
-        </w:rPr>
-        <w:t>9</w:t>
-      </w:r>
-      <w:r>
-        <w:rPr>
-          <w:rFonts w:ascii="Calibri" w:hAnsi="Calibri"/>
-        </w:rPr>
-        <w:t xml:space="preserve"> m</w:t>
-      </w:r>
-      <w:r>
-        <w:rPr>
-          <w:rFonts w:ascii="Calibri" w:hAnsi="Calibri"/>
-          <w:vertAlign w:val="superscript"/>
-        </w:rPr>
-        <w:t>3</w:t>
-      </w:r>
-      <w:r>
-        <w:rPr>
-          <w:rFonts w:ascii="Calibri" w:hAnsi="Calibri"/>
-        </w:rPr>
-        <w:t xml:space="preserve">, </w:t>
-      </w:r>
-      <w:r>
-        <w:rPr>
-          <w:rFonts w:ascii="Calibri" w:hAnsi="Calibri"/>
-        </w:rPr>
-        <w:t>the volume in 2050 is estimated to be -192.5</w:t>
-      </w:r>
-      <w:r>
-        <w:rPr>
-          <w:rFonts w:ascii="Calibri" w:hAnsi="Calibri"/>
-        </w:rPr>
-        <w:t>x10</w:t>
-      </w:r>
-      <w:r>
-        <w:rPr>
-          <w:rFonts w:ascii="Calibri" w:hAnsi="Calibri"/>
-          <w:vertAlign w:val="superscript"/>
-        </w:rPr>
-        <w:t>9</w:t>
-      </w:r>
-      <w:r>
-        <w:rPr>
-          <w:rFonts w:ascii="Calibri" w:hAnsi="Calibri"/>
-        </w:rPr>
-        <w:t xml:space="preserve"> m</w:t>
-      </w:r>
-      <w:r>
-        <w:rPr>
-          <w:rFonts w:ascii="Calibri" w:hAnsi="Calibri"/>
-          <w:vertAlign w:val="superscript"/>
-        </w:rPr>
-        <w:t>3</w:t>
-      </w:r>
-      <w:r>
-        <w:rPr>
-          <w:rFonts w:ascii="Calibri" w:hAnsi="Calibri"/>
-        </w:rPr>
-        <w:t xml:space="preserve">. The negative value indicates groundwater in California will completely run out before 2050. </w:t>
-      </w:r>
-    </w:p>
     <w:sectPr>
       <w:pgSz w:w="12240" w:h="15840"/>
       <w:pgMar w:top="1440" w:right="1440" w:bottom="1440" w:left="1440" w:header="720" w:footer="720" w:gutter="0"/>
@@ -1285,6 +2205,44 @@
     </w:sectPr>
   </w:body>
 </w:document>
+</file>
+
+<file path=word/endnotes.xml><?xml version="1.0" encoding="utf-8"?>
+<w:endnotes xmlns:wpc="http://schemas.microsoft.com/office/word/2010/wordprocessingCanvas" xmlns:mo="http://schemas.microsoft.com/office/mac/office/2008/main" xmlns:mc="http://schemas.openxmlformats.org/markup-compatibility/2006" xmlns:mv="urn:schemas-microsoft-com:mac:vml" xmlns:o="urn:schemas-microsoft-com:office:office" xmlns:r="http://schemas.openxmlformats.org/officeDocument/2006/relationships" xmlns:m="http://schemas.openxmlformats.org/officeDocument/2006/math" xmlns:v="urn:schemas-microsoft-com:vml" xmlns:wp14="http://schemas.microsoft.com/office/word/2010/wordprocessingDrawing" xmlns:wp="http://schemas.openxmlformats.org/drawingml/2006/wordprocessingDrawing" xmlns:w10="urn:schemas-microsoft-com:office:word" xmlns:w="http://schemas.openxmlformats.org/wordprocessingml/2006/main" xmlns:w14="http://schemas.microsoft.com/office/word/2010/wordml" xmlns:w15="http://schemas.microsoft.com/office/word/2012/wordml" xmlns:wpg="http://schemas.microsoft.com/office/word/2010/wordprocessingGroup" xmlns:wpi="http://schemas.microsoft.com/office/word/2010/wordprocessingInk" xmlns:wne="http://schemas.microsoft.com/office/word/2006/wordml" xmlns:wps="http://schemas.microsoft.com/office/word/2010/wordprocessingShape" mc:Ignorable="w14 w15 wp14">
+  <w:endnote w:type="separator" w:id="-1">
+    <w:p>
+      <w:r>
+        <w:separator/>
+      </w:r>
+    </w:p>
+  </w:endnote>
+  <w:endnote w:type="continuationSeparator" w:id="0">
+    <w:p>
+      <w:r>
+        <w:continuationSeparator/>
+      </w:r>
+    </w:p>
+  </w:endnote>
+</w:endnotes>
+</file>
+
+<file path=word/footnotes.xml><?xml version="1.0" encoding="utf-8"?>
+<w:footnotes xmlns:wpc="http://schemas.microsoft.com/office/word/2010/wordprocessingCanvas" xmlns:mo="http://schemas.microsoft.com/office/mac/office/2008/main" xmlns:mc="http://schemas.openxmlformats.org/markup-compatibility/2006" xmlns:mv="urn:schemas-microsoft-com:mac:vml" xmlns:o="urn:schemas-microsoft-com:office:office" xmlns:r="http://schemas.openxmlformats.org/officeDocument/2006/relationships" xmlns:m="http://schemas.openxmlformats.org/officeDocument/2006/math" xmlns:v="urn:schemas-microsoft-com:vml" xmlns:wp14="http://schemas.microsoft.com/office/word/2010/wordprocessingDrawing" xmlns:wp="http://schemas.openxmlformats.org/drawingml/2006/wordprocessingDrawing" xmlns:w10="urn:schemas-microsoft-com:office:word" xmlns:w="http://schemas.openxmlformats.org/wordprocessingml/2006/main" xmlns:w14="http://schemas.microsoft.com/office/word/2010/wordml" xmlns:w15="http://schemas.microsoft.com/office/word/2012/wordml" xmlns:wpg="http://schemas.microsoft.com/office/word/2010/wordprocessingGroup" xmlns:wpi="http://schemas.microsoft.com/office/word/2010/wordprocessingInk" xmlns:wne="http://schemas.microsoft.com/office/word/2006/wordml" xmlns:wps="http://schemas.microsoft.com/office/word/2010/wordprocessingShape" mc:Ignorable="w14 w15 wp14">
+  <w:footnote w:type="separator" w:id="-1">
+    <w:p>
+      <w:r>
+        <w:separator/>
+      </w:r>
+    </w:p>
+  </w:footnote>
+  <w:footnote w:type="continuationSeparator" w:id="0">
+    <w:p>
+      <w:r>
+        <w:continuationSeparator/>
+      </w:r>
+    </w:p>
+  </w:footnote>
+</w:footnotes>
 </file>
 
 <file path=word/styles.xml><?xml version="1.0" encoding="utf-8"?>
@@ -1837,6 +2795,48 @@
       <w:color w:val="808080"/>
     </w:rPr>
   </w:style>
+  <w:style w:type="paragraph" w:styleId="Header">
+    <w:name w:val="header"/>
+    <w:basedOn w:val="Normal"/>
+    <w:link w:val="HeaderChar"/>
+    <w:uiPriority w:val="99"/>
+    <w:unhideWhenUsed/>
+    <w:rsid w:val="006E6F71"/>
+    <w:pPr>
+      <w:tabs>
+        <w:tab w:val="center" w:pos="4680"/>
+        <w:tab w:val="right" w:pos="9360"/>
+      </w:tabs>
+    </w:pPr>
+  </w:style>
+  <w:style w:type="character" w:customStyle="1" w:styleId="HeaderChar">
+    <w:name w:val="Header Char"/>
+    <w:basedOn w:val="DefaultParagraphFont"/>
+    <w:link w:val="Header"/>
+    <w:uiPriority w:val="99"/>
+    <w:rsid w:val="006E6F71"/>
+  </w:style>
+  <w:style w:type="paragraph" w:styleId="Footer">
+    <w:name w:val="footer"/>
+    <w:basedOn w:val="Normal"/>
+    <w:link w:val="FooterChar"/>
+    <w:uiPriority w:val="99"/>
+    <w:unhideWhenUsed/>
+    <w:rsid w:val="006E6F71"/>
+    <w:pPr>
+      <w:tabs>
+        <w:tab w:val="center" w:pos="4680"/>
+        <w:tab w:val="right" w:pos="9360"/>
+      </w:tabs>
+    </w:pPr>
+  </w:style>
+  <w:style w:type="character" w:customStyle="1" w:styleId="FooterChar">
+    <w:name w:val="Footer Char"/>
+    <w:basedOn w:val="DefaultParagraphFont"/>
+    <w:link w:val="Footer"/>
+    <w:uiPriority w:val="99"/>
+    <w:rsid w:val="006E6F71"/>
+  </w:style>
 </w:styles>
 </file>
 

</xml_diff>

<commit_message>
correct groundwater flow in 2050
</commit_message>
<xml_diff>
--- a/Brief on the change of CA groundwater flow.docx
+++ b/Brief on the change of CA groundwater flow.docx
@@ -1250,7 +1250,21 @@
                     <w:rFonts w:ascii="Cambria Math" w:hAnsi="Cambria Math"/>
                     <w:sz w:val="22"/>
                   </w:rPr>
-                  <m:t>27-10.3</m:t>
+                  <m:t>18.5</m:t>
+                </m:r>
+                <m:r>
+                  <w:rPr>
+                    <w:rFonts w:ascii="Cambria Math" w:hAnsi="Cambria Math"/>
+                    <w:sz w:val="22"/>
+                  </w:rPr>
+                  <m:t>-</m:t>
+                </m:r>
+                <m:r>
+                  <w:rPr>
+                    <w:rFonts w:ascii="Cambria Math" w:hAnsi="Cambria Math"/>
+                    <w:sz w:val="22"/>
+                  </w:rPr>
+                  <m:t>8.5</m:t>
                 </m:r>
               </m:e>
             </m:d>
@@ -1261,14 +1275,7 @@
             <w:rFonts w:ascii="Cambria Math" w:hAnsi="Cambria Math"/>
             <w:sz w:val="22"/>
           </w:rPr>
-          <m:t>×50</m:t>
-        </m:r>
-        <m:r>
-          <w:rPr>
-            <w:rFonts w:ascii="Cambria Math" w:hAnsi="Cambria Math"/>
-            <w:sz w:val="22"/>
-          </w:rPr>
-          <m:t>/2</m:t>
+          <m:t>×50/2</m:t>
         </m:r>
       </m:oMath>
       <w:r>
@@ -1297,7 +1304,7 @@
         <w:rPr>
           <w:rFonts w:ascii="Calibri" w:hAnsi="Calibri"/>
         </w:rPr>
-        <w:t>552.5</w:t>
+        <w:t>385</w:t>
       </w:r>
       <w:r>
         <w:rPr>
@@ -1329,20 +1336,38 @@
         <w:rPr>
           <w:rFonts w:ascii="Calibri" w:hAnsi="Calibri"/>
         </w:rPr>
-        <w:t xml:space="preserve">. </w:t>
-      </w:r>
-      <w:r>
-        <w:rPr>
-          <w:rFonts w:ascii="Calibri" w:hAnsi="Calibri"/>
-        </w:rPr>
-        <w:t xml:space="preserve">The fitted line for flow in is </w:t>
+        <w:t xml:space="preserve">. The fitted line for flow in is </w:t>
       </w:r>
       <m:oMath>
         <m:r>
           <w:rPr>
             <w:rFonts w:ascii="Cambria Math" w:hAnsi="Cambria Math"/>
           </w:rPr>
-          <m:t>y= -0.05x+112.8</m:t>
+          <m:t>y</m:t>
+        </m:r>
+        <m:r>
+          <w:rPr>
+            <w:rFonts w:ascii="Cambria Math" w:hAnsi="Cambria Math"/>
+          </w:rPr>
+          <m:t>= -0.086</m:t>
+        </m:r>
+        <m:r>
+          <w:rPr>
+            <w:rFonts w:ascii="Cambria Math" w:hAnsi="Cambria Math"/>
+          </w:rPr>
+          <m:t>x</m:t>
+        </m:r>
+        <m:r>
+          <w:rPr>
+            <w:rFonts w:ascii="Cambria Math" w:hAnsi="Cambria Math"/>
+          </w:rPr>
+          <m:t>+184</m:t>
+        </m:r>
+        <m:r>
+          <w:rPr>
+            <w:rFonts w:ascii="Cambria Math" w:hAnsi="Cambria Math"/>
+          </w:rPr>
+          <m:t>.8</m:t>
         </m:r>
       </m:oMath>
       <w:r>
@@ -1356,7 +1381,25 @@
           <w:rPr>
             <w:rFonts w:ascii="Cambria Math" w:hAnsi="Cambria Math"/>
           </w:rPr>
-          <m:t>y=0.176x-333.8</m:t>
+          <m:t>y</m:t>
+        </m:r>
+        <m:r>
+          <w:rPr>
+            <w:rFonts w:ascii="Cambria Math" w:hAnsi="Cambria Math"/>
+          </w:rPr>
+          <m:t>=0.006</m:t>
+        </m:r>
+        <m:r>
+          <w:rPr>
+            <w:rFonts w:ascii="Cambria Math" w:hAnsi="Cambria Math"/>
+          </w:rPr>
+          <m:t>x-</m:t>
+        </m:r>
+        <m:r>
+          <w:rPr>
+            <w:rFonts w:ascii="Cambria Math" w:hAnsi="Cambria Math"/>
+          </w:rPr>
+          <m:t>6.2</m:t>
         </m:r>
       </m:oMath>
       <w:r>
@@ -1368,24 +1411,21 @@
     </w:p>
     <w:p>
       <w:pPr>
+        <w:jc w:val="center"/>
         <w:rPr>
           <w:rFonts w:ascii="Calibri" w:hAnsi="Calibri"/>
         </w:rPr>
       </w:pPr>
-    </w:p>
-    <w:p>
-      <w:pPr>
-        <w:jc w:val="center"/>
-      </w:pPr>
-      <w:r>
-        <w:rPr>
+      <w:r>
+        <w:rPr>
+          <w:rFonts w:ascii="Calibri" w:hAnsi="Calibri"/>
           <w:noProof/>
         </w:rPr>
         <w:drawing>
-          <wp:inline distT="0" distB="0" distL="0" distR="0" wp14:anchorId="2C3E660C" wp14:editId="6782E8C2">
-            <wp:extent cx="4661449" cy="3101662"/>
-            <wp:effectExtent l="0" t="0" r="12700" b="0"/>
-            <wp:docPr id="7" name="Picture 7" descr="../../../../../../../../../Desktop/BREN/ESM203/hw3/groundwater_depletion_2000_2050/groundwater"/>
+          <wp:inline distT="0" distB="0" distL="0" distR="0" wp14:anchorId="47C2721B" wp14:editId="07631EBC">
+            <wp:extent cx="4326255" cy="3516074"/>
+            <wp:effectExtent l="0" t="0" r="0" b="0"/>
+            <wp:docPr id="6" name="Picture 6" descr="../../../../../../../../../Desktop/BREN/ESM203/hw3/groundwater_depletion_2000_2050/groundwater%20fl"/>
             <wp:cNvGraphicFramePr>
               <a:graphicFrameLocks xmlns:a="http://schemas.openxmlformats.org/drawingml/2006/main" noChangeAspect="1"/>
             </wp:cNvGraphicFramePr>
@@ -1393,7 +1433,7 @@
               <a:graphicData uri="http://schemas.openxmlformats.org/drawingml/2006/picture">
                 <pic:pic xmlns:pic="http://schemas.openxmlformats.org/drawingml/2006/picture">
                   <pic:nvPicPr>
-                    <pic:cNvPr id="0" name="Picture 3" descr="../../../../../../../../../Desktop/BREN/ESM203/hw3/groundwater_depletion_2000_2050/groundwater"/>
+                    <pic:cNvPr id="0" name="Picture 1" descr="../../../../../../../../../Desktop/BREN/ESM203/hw3/groundwater_depletion_2000_2050/groundwater%20fl"/>
                     <pic:cNvPicPr>
                       <a:picLocks noChangeAspect="1" noChangeArrowheads="1"/>
                     </pic:cNvPicPr>
@@ -1414,7 +1454,7 @@
                   <pic:spPr bwMode="auto">
                     <a:xfrm>
                       <a:off x="0" y="0"/>
-                      <a:ext cx="4680876" cy="3114589"/>
+                      <a:ext cx="4350138" cy="3535484"/>
                     </a:xfrm>
                     <a:prstGeom prst="rect">
                       <a:avLst/>
@@ -1434,20 +1474,6 @@
     <w:p>
       <w:pPr>
         <w:rPr>
-          <w:rFonts w:ascii="Calibri" w:hAnsi="Calibri"/>
-        </w:rPr>
-      </w:pPr>
-    </w:p>
-    <w:p>
-      <w:pPr>
-        <w:rPr>
-          <w:rFonts w:ascii="Calibri" w:hAnsi="Calibri"/>
-        </w:rPr>
-      </w:pPr>
-    </w:p>
-    <w:p>
-      <w:pPr>
-        <w:rPr>
           <w:rStyle w:val="Emphasis"/>
           <w:rFonts w:ascii="Calibri" w:eastAsiaTheme="majorEastAsia" w:hAnsi="Calibri" w:cstheme="majorBidi"/>
           <w:b/>
@@ -1467,6 +1493,7 @@
           <w:sz w:val="28"/>
           <w:szCs w:val="32"/>
         </w:rPr>
+        <w:lastRenderedPageBreak/>
         <w:t>Groundwater stock in 2050</w:t>
       </w:r>
       <w:r>
@@ -1587,13 +1614,7 @@
         <w:rPr>
           <w:rFonts w:ascii="Calibri" w:hAnsi="Calibri"/>
         </w:rPr>
-        <w:t xml:space="preserve"> is estimated to be -20</w:t>
-      </w:r>
-      <w:r>
-        <w:rPr>
-          <w:rFonts w:ascii="Calibri" w:hAnsi="Calibri"/>
-        </w:rPr>
-        <w:t>2.5</w:t>
+        <w:t xml:space="preserve"> is estimated to be -35</w:t>
       </w:r>
       <w:r>
         <w:rPr>
@@ -1643,7 +1664,550 @@
         <w:rPr>
           <w:rFonts w:ascii="Calibri" w:hAnsi="Calibri"/>
         </w:rPr>
-        <w:t xml:space="preserve"> indicates groundwater in California will completely run o</w:t>
+        <w:t xml:space="preserve"> indicates groundwater in California will completely run out before 2050. </w:t>
+      </w:r>
+      <w:r>
+        <w:rPr>
+          <w:rFonts w:ascii="Calibri" w:hAnsi="Calibri"/>
+        </w:rPr>
+        <w:t>Calculation</w:t>
+      </w:r>
+      <w:r>
+        <w:rPr>
+          <w:rFonts w:ascii="Calibri" w:hAnsi="Calibri"/>
+        </w:rPr>
+        <w:t>s</w:t>
+      </w:r>
+      <w:r>
+        <w:rPr>
+          <w:rFonts w:ascii="Calibri" w:hAnsi="Calibri"/>
+        </w:rPr>
+        <w:t xml:space="preserve"> </w:t>
+      </w:r>
+      <w:r>
+        <w:rPr>
+          <w:rFonts w:ascii="Calibri" w:hAnsi="Calibri"/>
+        </w:rPr>
+        <w:t xml:space="preserve">showed that the stock will deplete </w:t>
+      </w:r>
+      <w:r>
+        <w:rPr>
+          <w:rFonts w:ascii="Calibri" w:hAnsi="Calibri"/>
+        </w:rPr>
+        <w:t>in</w:t>
+      </w:r>
+      <w:r>
+        <w:rPr>
+          <w:rFonts w:ascii="Calibri" w:hAnsi="Calibri"/>
+        </w:rPr>
+        <w:t xml:space="preserve"> 204</w:t>
+      </w:r>
+      <w:r>
+        <w:rPr>
+          <w:rFonts w:ascii="Calibri" w:hAnsi="Calibri"/>
+        </w:rPr>
+        <w:t xml:space="preserve">7. </w:t>
+      </w:r>
+    </w:p>
+    <w:p>
+      <w:pPr>
+        <w:rPr>
+          <w:rFonts w:ascii="Calibri" w:hAnsi="Calibri"/>
+        </w:rPr>
+      </w:pPr>
+    </w:p>
+    <w:p>
+      <w:pPr>
+        <w:pStyle w:val="Subtitle"/>
+        <w:rPr>
+          <w:i/>
+        </w:rPr>
+      </w:pPr>
+      <w:r>
+        <w:rPr>
+          <w:i/>
+        </w:rPr>
+        <w:t>Lower estimate</w:t>
+      </w:r>
+      <w:r>
+        <w:rPr>
+          <w:i/>
+        </w:rPr>
+        <w:t xml:space="preserve"> volume</w:t>
+      </w:r>
+      <w:r>
+        <w:rPr>
+          <w:i/>
+        </w:rPr>
+        <w:t xml:space="preserve"> of </w:t>
+      </w:r>
+      <w:r>
+        <w:rPr>
+          <w:rFonts w:ascii="Calibri" w:hAnsi="Calibri"/>
+          <w:i/>
+        </w:rPr>
+        <w:t>190x10</w:t>
+      </w:r>
+      <w:r>
+        <w:rPr>
+          <w:rFonts w:ascii="Calibri" w:hAnsi="Calibri"/>
+          <w:i/>
+          <w:vertAlign w:val="superscript"/>
+        </w:rPr>
+        <w:t>9</w:t>
+      </w:r>
+      <w:r>
+        <w:rPr>
+          <w:rFonts w:ascii="Calibri" w:hAnsi="Calibri"/>
+          <w:i/>
+        </w:rPr>
+        <w:t xml:space="preserve"> m</w:t>
+      </w:r>
+      <w:r>
+        <w:rPr>
+          <w:rFonts w:ascii="Calibri" w:hAnsi="Calibri"/>
+          <w:i/>
+          <w:vertAlign w:val="superscript"/>
+        </w:rPr>
+        <w:t>3</w:t>
+      </w:r>
+    </w:p>
+    <w:p>
+      <w:pPr>
+        <w:rPr>
+          <w:rFonts w:ascii="Calibri" w:hAnsi="Calibri"/>
+        </w:rPr>
+      </w:pPr>
+      <w:r>
+        <w:rPr>
+          <w:rFonts w:ascii="Calibri" w:hAnsi="Calibri"/>
+        </w:rPr>
+        <w:t>In this case, t</w:t>
+      </w:r>
+      <w:r>
+        <w:rPr>
+          <w:rFonts w:ascii="Calibri" w:hAnsi="Calibri"/>
+        </w:rPr>
+        <w:t>he volume i</w:t>
+      </w:r>
+      <w:r>
+        <w:rPr>
+          <w:rFonts w:ascii="Calibri" w:hAnsi="Calibri"/>
+        </w:rPr>
+        <w:t>n 2050 is estimated to be -195</w:t>
+      </w:r>
+      <w:r>
+        <w:rPr>
+          <w:rFonts w:ascii="Calibri" w:hAnsi="Calibri"/>
+        </w:rPr>
+        <w:t>x10</w:t>
+      </w:r>
+      <w:r>
+        <w:rPr>
+          <w:rFonts w:ascii="Calibri" w:hAnsi="Calibri"/>
+          <w:vertAlign w:val="superscript"/>
+        </w:rPr>
+        <w:t>9</w:t>
+      </w:r>
+      <w:r>
+        <w:rPr>
+          <w:rFonts w:ascii="Calibri" w:hAnsi="Calibri"/>
+        </w:rPr>
+        <w:t xml:space="preserve"> m</w:t>
+      </w:r>
+      <w:r>
+        <w:rPr>
+          <w:rFonts w:ascii="Calibri" w:hAnsi="Calibri"/>
+          <w:vertAlign w:val="superscript"/>
+        </w:rPr>
+        <w:t>3</w:t>
+      </w:r>
+      <w:r>
+        <w:rPr>
+          <w:rFonts w:ascii="Calibri" w:hAnsi="Calibri"/>
+        </w:rPr>
+        <w:t>, which means</w:t>
+      </w:r>
+      <w:r>
+        <w:rPr>
+          <w:rFonts w:ascii="Calibri" w:hAnsi="Calibri"/>
+        </w:rPr>
+        <w:t xml:space="preserve"> groundwater in California will completely run out. Calculations showed</w:t>
+      </w:r>
+      <w:r>
+        <w:rPr>
+          <w:rFonts w:ascii="Calibri" w:hAnsi="Calibri"/>
+        </w:rPr>
+        <w:t xml:space="preserve"> the depletion would happen </w:t>
+      </w:r>
+      <w:r>
+        <w:rPr>
+          <w:rFonts w:ascii="Calibri" w:hAnsi="Calibri"/>
+        </w:rPr>
+        <w:t>in</w:t>
+      </w:r>
+      <w:r>
+        <w:rPr>
+          <w:rFonts w:ascii="Calibri" w:hAnsi="Calibri"/>
+        </w:rPr>
+        <w:t xml:space="preserve"> 2029</w:t>
+      </w:r>
+      <w:r>
+        <w:rPr>
+          <w:rFonts w:ascii="Calibri" w:hAnsi="Calibri"/>
+        </w:rPr>
+        <w:t xml:space="preserve">. </w:t>
+      </w:r>
+    </w:p>
+    <w:p>
+      <w:pPr>
+        <w:rPr>
+          <w:rFonts w:ascii="Calibri" w:hAnsi="Calibri"/>
+        </w:rPr>
+      </w:pPr>
+    </w:p>
+    <w:p>
+      <w:pPr>
+        <w:pStyle w:val="Subtitle"/>
+        <w:rPr>
+          <w:i/>
+        </w:rPr>
+      </w:pPr>
+      <w:r>
+        <w:rPr>
+          <w:i/>
+        </w:rPr>
+        <w:t>Upper estimate</w:t>
+      </w:r>
+      <w:r>
+        <w:rPr>
+          <w:i/>
+        </w:rPr>
+        <w:t xml:space="preserve"> volum</w:t>
+      </w:r>
+      <w:r>
+        <w:t>e</w:t>
+      </w:r>
+      <w:r>
+        <w:t xml:space="preserve"> </w:t>
+      </w:r>
+      <w:r>
+        <w:t xml:space="preserve">of </w:t>
+      </w:r>
+      <w:r>
+        <w:rPr>
+          <w:rFonts w:ascii="Calibri" w:hAnsi="Calibri"/>
+        </w:rPr>
+        <w:t>550x10</w:t>
+      </w:r>
+      <w:r>
+        <w:rPr>
+          <w:rFonts w:ascii="Calibri" w:hAnsi="Calibri"/>
+          <w:vertAlign w:val="superscript"/>
+        </w:rPr>
+        <w:t>9</w:t>
+      </w:r>
+      <w:r>
+        <w:rPr>
+          <w:rFonts w:ascii="Calibri" w:hAnsi="Calibri"/>
+        </w:rPr>
+        <w:t xml:space="preserve"> m</w:t>
+      </w:r>
+      <w:r>
+        <w:rPr>
+          <w:rFonts w:ascii="Calibri" w:hAnsi="Calibri"/>
+          <w:vertAlign w:val="superscript"/>
+        </w:rPr>
+        <w:t>3</w:t>
+      </w:r>
+    </w:p>
+    <w:p>
+      <w:pPr>
+        <w:rPr>
+          <w:rFonts w:ascii="Calibri" w:hAnsi="Calibri"/>
+        </w:rPr>
+      </w:pPr>
+      <w:r>
+        <w:rPr>
+          <w:rFonts w:ascii="Calibri" w:hAnsi="Calibri"/>
+        </w:rPr>
+        <w:t>T</w:t>
+      </w:r>
+      <w:r>
+        <w:rPr>
+          <w:rFonts w:ascii="Calibri" w:hAnsi="Calibri"/>
+        </w:rPr>
+        <w:t>he volume</w:t>
+      </w:r>
+      <w:r>
+        <w:rPr>
+          <w:rFonts w:ascii="Calibri" w:hAnsi="Calibri"/>
+        </w:rPr>
+        <w:t xml:space="preserve"> in 2050 is estimated to be 175</w:t>
+      </w:r>
+      <w:r>
+        <w:rPr>
+          <w:rFonts w:ascii="Calibri" w:hAnsi="Calibri"/>
+        </w:rPr>
+        <w:t>x10</w:t>
+      </w:r>
+      <w:r>
+        <w:rPr>
+          <w:rFonts w:ascii="Calibri" w:hAnsi="Calibri"/>
+          <w:vertAlign w:val="superscript"/>
+        </w:rPr>
+        <w:t>9</w:t>
+      </w:r>
+      <w:r>
+        <w:rPr>
+          <w:rFonts w:ascii="Calibri" w:hAnsi="Calibri"/>
+        </w:rPr>
+        <w:t xml:space="preserve"> m</w:t>
+      </w:r>
+      <w:r>
+        <w:rPr>
+          <w:rFonts w:ascii="Calibri" w:hAnsi="Calibri"/>
+          <w:vertAlign w:val="superscript"/>
+        </w:rPr>
+        <w:t>3</w:t>
+      </w:r>
+      <w:r>
+        <w:rPr>
+          <w:rFonts w:ascii="Calibri" w:hAnsi="Calibri"/>
+        </w:rPr>
+        <w:t>. Fortunately, g</w:t>
+      </w:r>
+      <w:r>
+        <w:rPr>
+          <w:rFonts w:ascii="Calibri" w:hAnsi="Calibri"/>
+        </w:rPr>
+        <w:t xml:space="preserve">roundwater in California will </w:t>
+      </w:r>
+      <w:r>
+        <w:rPr>
+          <w:rFonts w:ascii="Calibri" w:hAnsi="Calibri"/>
+        </w:rPr>
+        <w:t xml:space="preserve">not </w:t>
+      </w:r>
+      <w:r>
+        <w:rPr>
+          <w:rFonts w:ascii="Calibri" w:hAnsi="Calibri"/>
+        </w:rPr>
+        <w:t>run out</w:t>
+      </w:r>
+      <w:r>
+        <w:rPr>
+          <w:rFonts w:ascii="Calibri" w:hAnsi="Calibri" w:hint="eastAsia"/>
+        </w:rPr>
+        <w:t xml:space="preserve"> </w:t>
+      </w:r>
+      <w:r>
+        <w:rPr>
+          <w:rFonts w:ascii="Calibri" w:hAnsi="Calibri"/>
+        </w:rPr>
+        <w:t>in the upper estimate scenario</w:t>
+      </w:r>
+      <w:r>
+        <w:rPr>
+          <w:rFonts w:ascii="Calibri" w:hAnsi="Calibri"/>
+        </w:rPr>
+        <w:t>, which</w:t>
+      </w:r>
+      <w:r>
+        <w:rPr>
+          <w:rFonts w:ascii="Calibri" w:hAnsi="Calibri"/>
+        </w:rPr>
+        <w:t xml:space="preserve"> would happen</w:t>
+      </w:r>
+      <w:r>
+        <w:rPr>
+          <w:rFonts w:ascii="Calibri" w:hAnsi="Calibri"/>
+        </w:rPr>
+        <w:t xml:space="preserve"> right</w:t>
+      </w:r>
+      <w:r>
+        <w:rPr>
+          <w:rFonts w:ascii="Calibri" w:hAnsi="Calibri"/>
+        </w:rPr>
+        <w:t xml:space="preserve"> </w:t>
+      </w:r>
+      <w:r>
+        <w:rPr>
+          <w:rFonts w:ascii="Calibri" w:hAnsi="Calibri"/>
+        </w:rPr>
+        <w:t>in 2066</w:t>
+      </w:r>
+      <w:r>
+        <w:rPr>
+          <w:rFonts w:ascii="Calibri" w:hAnsi="Calibri"/>
+        </w:rPr>
+        <w:t xml:space="preserve">. </w:t>
+      </w:r>
+    </w:p>
+    <w:p>
+      <w:pPr>
+        <w:rPr>
+          <w:rFonts w:ascii="Calibri" w:hAnsi="Calibri"/>
+        </w:rPr>
+      </w:pPr>
+    </w:p>
+    <w:p>
+      <w:pPr>
+        <w:rPr>
+          <w:rFonts w:ascii="Calibri" w:hAnsi="Calibri"/>
+        </w:rPr>
+      </w:pPr>
+      <w:r>
+        <w:rPr>
+          <w:rFonts w:ascii="Calibri" w:hAnsi="Calibri"/>
+        </w:rPr>
+        <w:t xml:space="preserve">Summarizing the results, </w:t>
+      </w:r>
+      <w:r>
+        <w:rPr>
+          <w:rFonts w:ascii="Calibri" w:hAnsi="Calibri"/>
+        </w:rPr>
+        <w:t xml:space="preserve">groundwater </w:t>
+      </w:r>
+      <w:r>
+        <w:rPr>
+          <w:rFonts w:ascii="Calibri" w:hAnsi="Calibri"/>
+        </w:rPr>
+        <w:t>will deplete</w:t>
+      </w:r>
+      <w:r>
+        <w:rPr>
+          <w:rFonts w:ascii="Calibri" w:hAnsi="Calibri"/>
+        </w:rPr>
+        <w:t xml:space="preserve"> in</w:t>
+      </w:r>
+      <w:r>
+        <w:rPr>
+          <w:rFonts w:ascii="Calibri" w:hAnsi="Calibri"/>
+        </w:rPr>
+        <w:t xml:space="preserve"> expected</w:t>
+      </w:r>
+      <w:r>
+        <w:rPr>
+          <w:rFonts w:ascii="Calibri" w:hAnsi="Calibri"/>
+        </w:rPr>
+        <w:t xml:space="preserve"> </w:t>
+      </w:r>
+      <w:r>
+        <w:rPr>
+          <w:rFonts w:ascii="Calibri" w:hAnsi="Calibri"/>
+        </w:rPr>
+        <w:t>value and lower limit</w:t>
+      </w:r>
+      <w:r>
+        <w:rPr>
+          <w:rFonts w:ascii="Calibri" w:hAnsi="Calibri"/>
+        </w:rPr>
+        <w:t xml:space="preserve"> scenarios </w:t>
+      </w:r>
+      <w:r>
+        <w:rPr>
+          <w:rFonts w:ascii="Calibri" w:hAnsi="Calibri"/>
+        </w:rPr>
+        <w:t>and will not deplete in upper limit scenarios</w:t>
+      </w:r>
+      <w:r>
+        <w:rPr>
+          <w:rFonts w:ascii="Calibri" w:hAnsi="Calibri"/>
+        </w:rPr>
+        <w:t xml:space="preserve"> (Figure 2)</w:t>
+      </w:r>
+      <w:r>
+        <w:rPr>
+          <w:rFonts w:ascii="Calibri" w:hAnsi="Calibri"/>
+        </w:rPr>
+        <w:t xml:space="preserve">. </w:t>
+      </w:r>
+      <w:r>
+        <w:rPr>
+          <w:rFonts w:ascii="Calibri" w:hAnsi="Calibri"/>
+        </w:rPr>
+        <w:t>Groundwater will deplete in 2050 if initial stock is no more than 385</w:t>
+      </w:r>
+      <w:r>
+        <w:rPr>
+          <w:rFonts w:ascii="Calibri" w:hAnsi="Calibri"/>
+        </w:rPr>
+        <w:t>x10</w:t>
+      </w:r>
+      <w:r>
+        <w:rPr>
+          <w:rFonts w:ascii="Calibri" w:hAnsi="Calibri"/>
+          <w:vertAlign w:val="superscript"/>
+        </w:rPr>
+        <w:t>9</w:t>
+      </w:r>
+      <w:r>
+        <w:rPr>
+          <w:rFonts w:ascii="Calibri" w:hAnsi="Calibri"/>
+        </w:rPr>
+        <w:t xml:space="preserve"> m</w:t>
+      </w:r>
+      <w:r>
+        <w:rPr>
+          <w:rFonts w:ascii="Calibri" w:hAnsi="Calibri"/>
+          <w:vertAlign w:val="superscript"/>
+        </w:rPr>
+        <w:t>3</w:t>
+      </w:r>
+      <w:r>
+        <w:rPr>
+          <w:rFonts w:ascii="Calibri" w:hAnsi="Calibri"/>
+        </w:rPr>
+        <w:t xml:space="preserve">, which is </w:t>
+      </w:r>
+      <w:r>
+        <w:rPr>
+          <w:rFonts w:ascii="Calibri" w:hAnsi="Calibri"/>
+        </w:rPr>
+        <w:t>about 60%</w:t>
+      </w:r>
+      <w:r>
+        <w:rPr>
+          <w:rFonts w:ascii="Calibri" w:hAnsi="Calibri"/>
+        </w:rPr>
+        <w:t xml:space="preserve"> chance</w:t>
+      </w:r>
+      <w:r>
+        <w:rPr>
+          <w:rFonts w:ascii="Calibri" w:hAnsi="Calibri"/>
+        </w:rPr>
+        <w:t xml:space="preserve"> based on the assumption of normal distribution</w:t>
+      </w:r>
+      <w:r>
+        <w:rPr>
+          <w:rFonts w:ascii="Calibri" w:hAnsi="Calibri"/>
+        </w:rPr>
+        <w:t>.</w:t>
+      </w:r>
+      <w:r>
+        <w:rPr>
+          <w:rFonts w:ascii="Calibri" w:hAnsi="Calibri"/>
+        </w:rPr>
+        <w:t xml:space="preserve"> I recommend policymakers </w:t>
+      </w:r>
+      <w:r>
+        <w:rPr>
+          <w:rFonts w:ascii="Calibri" w:hAnsi="Calibri"/>
+        </w:rPr>
+        <w:t>to increase groundwater use efficiency</w:t>
+      </w:r>
+      <w:r>
+        <w:rPr>
+          <w:rFonts w:ascii="Calibri" w:hAnsi="Calibri"/>
+        </w:rPr>
+        <w:t xml:space="preserve">, reduce used amount, and </w:t>
+      </w:r>
+      <w:r>
+        <w:rPr>
+          <w:rFonts w:ascii="Calibri" w:hAnsi="Calibri"/>
+        </w:rPr>
+        <w:t>raise people’s awareness of grou</w:t>
       </w:r>
       <w:bookmarkStart w:id="0" w:name="_GoBack"/>
       <w:bookmarkEnd w:id="0"/>
@@ -1651,478 +2215,7 @@
         <w:rPr>
           <w:rFonts w:ascii="Calibri" w:hAnsi="Calibri"/>
         </w:rPr>
-        <w:t xml:space="preserve">ut before 2050. </w:t>
-      </w:r>
-      <w:r>
-        <w:rPr>
-          <w:rFonts w:ascii="Calibri" w:hAnsi="Calibri"/>
-        </w:rPr>
-        <w:t>Calculation</w:t>
-      </w:r>
-      <w:r>
-        <w:rPr>
-          <w:rFonts w:ascii="Calibri" w:hAnsi="Calibri"/>
-        </w:rPr>
-        <w:t>s</w:t>
-      </w:r>
-      <w:r>
-        <w:rPr>
-          <w:rFonts w:ascii="Calibri" w:hAnsi="Calibri"/>
-        </w:rPr>
-        <w:t xml:space="preserve"> </w:t>
-      </w:r>
-      <w:r>
-        <w:rPr>
-          <w:rFonts w:ascii="Calibri" w:hAnsi="Calibri"/>
-        </w:rPr>
-        <w:t xml:space="preserve">showed that the stock will deplete </w:t>
-      </w:r>
-      <w:r>
-        <w:rPr>
-          <w:rFonts w:ascii="Calibri" w:hAnsi="Calibri"/>
-        </w:rPr>
-        <w:t>in</w:t>
-      </w:r>
-      <w:r>
-        <w:rPr>
-          <w:rFonts w:ascii="Calibri" w:hAnsi="Calibri"/>
-        </w:rPr>
-        <w:t xml:space="preserve"> 2037. </w:t>
-      </w:r>
-    </w:p>
-    <w:p>
-      <w:pPr>
-        <w:rPr>
-          <w:rFonts w:ascii="Calibri" w:hAnsi="Calibri"/>
-        </w:rPr>
-      </w:pPr>
-    </w:p>
-    <w:p>
-      <w:pPr>
-        <w:pStyle w:val="Subtitle"/>
-        <w:rPr>
-          <w:i/>
-        </w:rPr>
-      </w:pPr>
-      <w:r>
-        <w:rPr>
-          <w:i/>
-        </w:rPr>
-        <w:t>Lower estimate</w:t>
-      </w:r>
-      <w:r>
-        <w:rPr>
-          <w:i/>
-        </w:rPr>
-        <w:t xml:space="preserve"> volume</w:t>
-      </w:r>
-      <w:r>
-        <w:rPr>
-          <w:i/>
-        </w:rPr>
-        <w:t xml:space="preserve"> of </w:t>
-      </w:r>
-      <w:r>
-        <w:rPr>
-          <w:rFonts w:ascii="Calibri" w:hAnsi="Calibri"/>
-          <w:i/>
-        </w:rPr>
-        <w:t>190x10</w:t>
-      </w:r>
-      <w:r>
-        <w:rPr>
-          <w:rFonts w:ascii="Calibri" w:hAnsi="Calibri"/>
-          <w:i/>
-          <w:vertAlign w:val="superscript"/>
-        </w:rPr>
-        <w:t>9</w:t>
-      </w:r>
-      <w:r>
-        <w:rPr>
-          <w:rFonts w:ascii="Calibri" w:hAnsi="Calibri"/>
-          <w:i/>
-        </w:rPr>
-        <w:t xml:space="preserve"> m</w:t>
-      </w:r>
-      <w:r>
-        <w:rPr>
-          <w:rFonts w:ascii="Calibri" w:hAnsi="Calibri"/>
-          <w:i/>
-          <w:vertAlign w:val="superscript"/>
-        </w:rPr>
-        <w:t>3</w:t>
-      </w:r>
-    </w:p>
-    <w:p>
-      <w:pPr>
-        <w:rPr>
-          <w:rFonts w:ascii="Calibri" w:hAnsi="Calibri"/>
-        </w:rPr>
-      </w:pPr>
-      <w:r>
-        <w:rPr>
-          <w:rFonts w:ascii="Calibri" w:hAnsi="Calibri"/>
-        </w:rPr>
-        <w:t>In this case, t</w:t>
-      </w:r>
-      <w:r>
-        <w:rPr>
-          <w:rFonts w:ascii="Calibri" w:hAnsi="Calibri"/>
-        </w:rPr>
-        <w:t>he volume in 2050 is estimated to be -362.5x10</w:t>
-      </w:r>
-      <w:r>
-        <w:rPr>
-          <w:rFonts w:ascii="Calibri" w:hAnsi="Calibri"/>
-          <w:vertAlign w:val="superscript"/>
-        </w:rPr>
-        <w:t>9</w:t>
-      </w:r>
-      <w:r>
-        <w:rPr>
-          <w:rFonts w:ascii="Calibri" w:hAnsi="Calibri"/>
-        </w:rPr>
-        <w:t xml:space="preserve"> m</w:t>
-      </w:r>
-      <w:r>
-        <w:rPr>
-          <w:rFonts w:ascii="Calibri" w:hAnsi="Calibri"/>
-          <w:vertAlign w:val="superscript"/>
-        </w:rPr>
-        <w:t>3</w:t>
-      </w:r>
-      <w:r>
-        <w:rPr>
-          <w:rFonts w:ascii="Calibri" w:hAnsi="Calibri"/>
-        </w:rPr>
-        <w:t>, which means</w:t>
-      </w:r>
-      <w:r>
-        <w:rPr>
-          <w:rFonts w:ascii="Calibri" w:hAnsi="Calibri"/>
-        </w:rPr>
-        <w:t xml:space="preserve"> groundwater in California will completely run out. Calculations showed</w:t>
-      </w:r>
-      <w:r>
-        <w:rPr>
-          <w:rFonts w:ascii="Calibri" w:hAnsi="Calibri"/>
-        </w:rPr>
-        <w:t xml:space="preserve"> the depletion would happen </w:t>
-      </w:r>
-      <w:r>
-        <w:rPr>
-          <w:rFonts w:ascii="Calibri" w:hAnsi="Calibri"/>
-        </w:rPr>
-        <w:t>in</w:t>
-      </w:r>
-      <w:r>
-        <w:rPr>
-          <w:rFonts w:ascii="Calibri" w:hAnsi="Calibri"/>
-        </w:rPr>
-        <w:t xml:space="preserve"> 2024</w:t>
-      </w:r>
-      <w:r>
-        <w:rPr>
-          <w:rFonts w:ascii="Calibri" w:hAnsi="Calibri"/>
-        </w:rPr>
-        <w:t xml:space="preserve">. </w:t>
-      </w:r>
-    </w:p>
-    <w:p>
-      <w:pPr>
-        <w:rPr>
-          <w:rFonts w:ascii="Calibri" w:hAnsi="Calibri"/>
-        </w:rPr>
-      </w:pPr>
-    </w:p>
-    <w:p>
-      <w:pPr>
-        <w:pStyle w:val="Subtitle"/>
-        <w:rPr>
-          <w:i/>
-        </w:rPr>
-      </w:pPr>
-      <w:r>
-        <w:rPr>
-          <w:i/>
-        </w:rPr>
-        <w:t>Upper estimate</w:t>
-      </w:r>
-      <w:r>
-        <w:rPr>
-          <w:i/>
-        </w:rPr>
-        <w:t xml:space="preserve"> volum</w:t>
-      </w:r>
-      <w:r>
-        <w:t>e</w:t>
-      </w:r>
-      <w:r>
-        <w:t xml:space="preserve"> </w:t>
-      </w:r>
-      <w:r>
-        <w:t xml:space="preserve">of </w:t>
-      </w:r>
-      <w:r>
-        <w:rPr>
-          <w:rFonts w:ascii="Calibri" w:hAnsi="Calibri"/>
-        </w:rPr>
-        <w:t>550x10</w:t>
-      </w:r>
-      <w:r>
-        <w:rPr>
-          <w:rFonts w:ascii="Calibri" w:hAnsi="Calibri"/>
-          <w:vertAlign w:val="superscript"/>
-        </w:rPr>
-        <w:t>9</w:t>
-      </w:r>
-      <w:r>
-        <w:rPr>
-          <w:rFonts w:ascii="Calibri" w:hAnsi="Calibri"/>
-        </w:rPr>
-        <w:t xml:space="preserve"> m</w:t>
-      </w:r>
-      <w:r>
-        <w:rPr>
-          <w:rFonts w:ascii="Calibri" w:hAnsi="Calibri"/>
-          <w:vertAlign w:val="superscript"/>
-        </w:rPr>
-        <w:t>3</w:t>
-      </w:r>
-    </w:p>
-    <w:p>
-      <w:pPr>
-        <w:rPr>
-          <w:rFonts w:ascii="Calibri" w:hAnsi="Calibri"/>
-        </w:rPr>
-      </w:pPr>
-      <w:r>
-        <w:rPr>
-          <w:rFonts w:ascii="Calibri" w:hAnsi="Calibri"/>
-        </w:rPr>
-        <w:t>T</w:t>
-      </w:r>
-      <w:r>
-        <w:rPr>
-          <w:rFonts w:ascii="Calibri" w:hAnsi="Calibri"/>
-        </w:rPr>
-        <w:t>he volume in 2050 is estimated to be -2.5</w:t>
-      </w:r>
-      <w:r>
-        <w:rPr>
-          <w:rFonts w:ascii="Calibri" w:hAnsi="Calibri"/>
-        </w:rPr>
-        <w:t>x10</w:t>
-      </w:r>
-      <w:r>
-        <w:rPr>
-          <w:rFonts w:ascii="Calibri" w:hAnsi="Calibri"/>
-          <w:vertAlign w:val="superscript"/>
-        </w:rPr>
-        <w:t>9</w:t>
-      </w:r>
-      <w:r>
-        <w:rPr>
-          <w:rFonts w:ascii="Calibri" w:hAnsi="Calibri"/>
-        </w:rPr>
-        <w:t xml:space="preserve"> m</w:t>
-      </w:r>
-      <w:r>
-        <w:rPr>
-          <w:rFonts w:ascii="Calibri" w:hAnsi="Calibri"/>
-          <w:vertAlign w:val="superscript"/>
-        </w:rPr>
-        <w:t>3</w:t>
-      </w:r>
-      <w:r>
-        <w:rPr>
-          <w:rFonts w:ascii="Calibri" w:hAnsi="Calibri"/>
-        </w:rPr>
-        <w:t>. G</w:t>
-      </w:r>
-      <w:r>
-        <w:rPr>
-          <w:rFonts w:ascii="Calibri" w:hAnsi="Calibri"/>
-        </w:rPr>
-        <w:t>roundwater in California will completely run out</w:t>
-      </w:r>
-      <w:r>
-        <w:rPr>
-          <w:rFonts w:ascii="Calibri" w:hAnsi="Calibri" w:hint="eastAsia"/>
-        </w:rPr>
-        <w:t xml:space="preserve"> even</w:t>
-      </w:r>
-      <w:r>
-        <w:rPr>
-          <w:rFonts w:ascii="Calibri" w:hAnsi="Calibri"/>
-        </w:rPr>
-        <w:t xml:space="preserve"> in the upper estimate scenario</w:t>
-      </w:r>
-      <w:r>
-        <w:rPr>
-          <w:rFonts w:ascii="Calibri" w:hAnsi="Calibri"/>
-        </w:rPr>
-        <w:t>, which</w:t>
-      </w:r>
-      <w:r>
-        <w:rPr>
-          <w:rFonts w:ascii="Calibri" w:hAnsi="Calibri"/>
-        </w:rPr>
-        <w:t xml:space="preserve"> would happen</w:t>
-      </w:r>
-      <w:r>
-        <w:rPr>
-          <w:rFonts w:ascii="Calibri" w:hAnsi="Calibri"/>
-        </w:rPr>
-        <w:t xml:space="preserve"> right</w:t>
-      </w:r>
-      <w:r>
-        <w:rPr>
-          <w:rFonts w:ascii="Calibri" w:hAnsi="Calibri"/>
-        </w:rPr>
-        <w:t xml:space="preserve"> </w:t>
-      </w:r>
-      <w:r>
-        <w:rPr>
-          <w:rFonts w:ascii="Calibri" w:hAnsi="Calibri"/>
-        </w:rPr>
-        <w:t>in 2050</w:t>
-      </w:r>
-      <w:r>
-        <w:rPr>
-          <w:rFonts w:ascii="Calibri" w:hAnsi="Calibri"/>
-        </w:rPr>
-        <w:t xml:space="preserve">. </w:t>
-      </w:r>
-    </w:p>
-    <w:p>
-      <w:pPr>
-        <w:rPr>
-          <w:rFonts w:ascii="Calibri" w:hAnsi="Calibri"/>
-        </w:rPr>
-      </w:pPr>
-    </w:p>
-    <w:p>
-      <w:pPr>
-        <w:rPr>
-          <w:rFonts w:ascii="Calibri" w:hAnsi="Calibri"/>
-        </w:rPr>
-      </w:pPr>
-      <w:r>
-        <w:rPr>
-          <w:rFonts w:ascii="Calibri" w:hAnsi="Calibri"/>
-        </w:rPr>
-        <w:t xml:space="preserve">Summarizing the results, </w:t>
-      </w:r>
-      <w:r>
-        <w:rPr>
-          <w:rFonts w:ascii="Calibri" w:hAnsi="Calibri"/>
-        </w:rPr>
-        <w:t>groundwater depleted in all three scenarios where it right depleted in 2050 in the upper limit case</w:t>
-      </w:r>
-      <w:r>
-        <w:rPr>
-          <w:rFonts w:ascii="Calibri" w:hAnsi="Calibri"/>
-        </w:rPr>
-        <w:t xml:space="preserve"> (Figure 2)</w:t>
-      </w:r>
-      <w:r>
-        <w:rPr>
-          <w:rFonts w:ascii="Calibri" w:hAnsi="Calibri"/>
-        </w:rPr>
-        <w:t>. This means</w:t>
-      </w:r>
-      <w:r>
-        <w:rPr>
-          <w:rFonts w:ascii="Calibri" w:hAnsi="Calibri"/>
-        </w:rPr>
-        <w:t xml:space="preserve"> if the initial groundwater stock in 2000 is no more than 55</w:t>
-      </w:r>
-      <w:r>
-        <w:rPr>
-          <w:rFonts w:ascii="Calibri" w:hAnsi="Calibri"/>
-        </w:rPr>
-        <w:t>0x10</w:t>
-      </w:r>
-      <w:r>
-        <w:rPr>
-          <w:rFonts w:ascii="Calibri" w:hAnsi="Calibri"/>
-          <w:vertAlign w:val="superscript"/>
-        </w:rPr>
-        <w:t>9</w:t>
-      </w:r>
-      <w:r>
-        <w:rPr>
-          <w:rFonts w:ascii="Calibri" w:hAnsi="Calibri"/>
-        </w:rPr>
-        <w:t xml:space="preserve"> </w:t>
-      </w:r>
-      <w:r>
-        <w:rPr>
-          <w:rFonts w:ascii="Calibri" w:hAnsi="Calibri"/>
-        </w:rPr>
-        <w:t>m</w:t>
-      </w:r>
-      <w:r>
-        <w:rPr>
-          <w:rFonts w:ascii="Calibri" w:hAnsi="Calibri"/>
-          <w:vertAlign w:val="superscript"/>
-        </w:rPr>
-        <w:t>3</w:t>
-      </w:r>
-      <w:r>
-        <w:rPr>
-          <w:rFonts w:ascii="Calibri" w:hAnsi="Calibri"/>
-        </w:rPr>
-        <w:t xml:space="preserve">, the groundwater in California </w:t>
-      </w:r>
-      <w:r>
-        <w:rPr>
-          <w:rFonts w:ascii="Calibri" w:hAnsi="Calibri"/>
-        </w:rPr>
-        <w:t xml:space="preserve">will </w:t>
-      </w:r>
-      <w:r>
-        <w:rPr>
-          <w:rFonts w:ascii="Calibri" w:hAnsi="Calibri"/>
-        </w:rPr>
-        <w:t xml:space="preserve">deplete on or before 2050. </w:t>
-      </w:r>
-      <w:r>
-        <w:rPr>
-          <w:rFonts w:ascii="Calibri" w:hAnsi="Calibri"/>
-        </w:rPr>
-        <w:t>With</w:t>
-      </w:r>
-      <w:r>
-        <w:rPr>
-          <w:rFonts w:ascii="Calibri" w:hAnsi="Calibri"/>
-        </w:rPr>
-        <w:t xml:space="preserve"> the assumption of normal distribution, I conclude that there is a 95% chance to deplete groundwater by 2050.</w:t>
-      </w:r>
-      <w:r>
-        <w:rPr>
-          <w:rFonts w:ascii="Calibri" w:hAnsi="Calibri"/>
-        </w:rPr>
-        <w:t xml:space="preserve"> I recommend policymakers </w:t>
-      </w:r>
-      <w:r>
-        <w:rPr>
-          <w:rFonts w:ascii="Calibri" w:hAnsi="Calibri"/>
-        </w:rPr>
-        <w:t>to increase groundwater use efficiency</w:t>
-      </w:r>
-      <w:r>
-        <w:rPr>
-          <w:rFonts w:ascii="Calibri" w:hAnsi="Calibri"/>
-        </w:rPr>
-        <w:t xml:space="preserve">, reduce used amount, and </w:t>
-      </w:r>
-      <w:r>
-        <w:rPr>
-          <w:rFonts w:ascii="Calibri" w:hAnsi="Calibri"/>
-        </w:rPr>
-        <w:t>raise people’s awareness of groundwater shortage</w:t>
+        <w:t>ndwater shortage</w:t>
       </w:r>
       <w:r>
         <w:rPr>
@@ -2130,13 +2223,6 @@
         </w:rPr>
         <w:t>.</w:t>
       </w:r>
-    </w:p>
-    <w:p>
-      <w:pPr>
-        <w:rPr>
-          <w:rFonts w:ascii="Calibri" w:hAnsi="Calibri"/>
-        </w:rPr>
-      </w:pPr>
     </w:p>
     <w:p>
       <w:pPr>
@@ -2147,10 +2233,10 @@
           <w:noProof/>
         </w:rPr>
         <w:drawing>
-          <wp:inline distT="0" distB="0" distL="0" distR="0" wp14:anchorId="5E234737" wp14:editId="21F94609">
-            <wp:extent cx="4819754" cy="2752894"/>
-            <wp:effectExtent l="0" t="0" r="6350" b="0"/>
-            <wp:docPr id="5" name="Picture 5" descr="../../../../../../../../../Desktop/BREN/ESM203/hw3/groundwater_depletion_2000_2050/groundwater%20sto"/>
+          <wp:inline distT="0" distB="0" distL="0" distR="0" wp14:anchorId="098EC89C" wp14:editId="062315D2">
+            <wp:extent cx="5518658" cy="3148798"/>
+            <wp:effectExtent l="0" t="0" r="0" b="1270"/>
+            <wp:docPr id="8" name="Picture 8" descr="../../../../../../../../../Desktop/BREN/ESM203/hw3/groundwater_depletion_2000_2050/groundwater%20sto"/>
             <wp:cNvGraphicFramePr>
               <a:graphicFrameLocks xmlns:a="http://schemas.openxmlformats.org/drawingml/2006/main" noChangeAspect="1"/>
             </wp:cNvGraphicFramePr>
@@ -2158,7 +2244,7 @@
               <a:graphicData uri="http://schemas.openxmlformats.org/drawingml/2006/picture">
                 <pic:pic xmlns:pic="http://schemas.openxmlformats.org/drawingml/2006/picture">
                   <pic:nvPicPr>
-                    <pic:cNvPr id="0" name="Picture 1" descr="../../../../../../../../../Desktop/BREN/ESM203/hw3/groundwater_depletion_2000_2050/groundwater%20sto"/>
+                    <pic:cNvPr id="0" name="Picture 2" descr="../../../../../../../../../Desktop/BREN/ESM203/hw3/groundwater_depletion_2000_2050/groundwater%20sto"/>
                     <pic:cNvPicPr>
                       <a:picLocks noChangeAspect="1" noChangeArrowheads="1"/>
                     </pic:cNvPicPr>
@@ -2179,7 +2265,7 @@
                   <pic:spPr bwMode="auto">
                     <a:xfrm>
                       <a:off x="0" y="0"/>
-                      <a:ext cx="4895206" cy="2795990"/>
+                      <a:ext cx="5550885" cy="3167186"/>
                     </a:xfrm>
                     <a:prstGeom prst="rect">
                       <a:avLst/>

</xml_diff>